<commit_message>
did glossary and function description
</commit_message>
<xml_diff>
--- a/Function for x^y.docx
+++ b/Function for x^y.docx
@@ -4,6 +4,7 @@
   <w:body>
     <w:p>
       <w:pPr>
+        <w:jc w:val="both"/>
         <w:rPr>
           <w:rFonts w:ascii="Times New Roman" w:hAnsi="Times New Roman" w:cs="Times New Roman"/>
           <w:sz w:val="24"/>
@@ -21,6 +22,7 @@
     </w:p>
     <w:p>
       <w:pPr>
+        <w:jc w:val="both"/>
         <w:rPr>
           <w:rFonts w:ascii="Times New Roman" w:hAnsi="Times New Roman" w:cs="Times New Roman"/>
           <w:sz w:val="24"/>
@@ -38,6 +40,7 @@
     </w:p>
     <w:p>
       <w:pPr>
+        <w:jc w:val="both"/>
         <w:rPr>
           <w:rFonts w:ascii="Times New Roman" w:hAnsi="Times New Roman" w:cs="Times New Roman"/>
           <w:sz w:val="24"/>
@@ -55,15 +58,7 @@
     </w:p>
     <w:p>
       <w:pPr>
-        <w:rPr>
-          <w:rFonts w:ascii="Times New Roman" w:hAnsi="Times New Roman" w:cs="Times New Roman"/>
-          <w:sz w:val="24"/>
-          <w:szCs w:val="24"/>
-        </w:rPr>
-      </w:pPr>
-    </w:p>
-    <w:p>
-      <w:pPr>
+        <w:jc w:val="both"/>
         <w:rPr>
           <w:rFonts w:ascii="Times New Roman" w:hAnsi="Times New Roman" w:cs="Times New Roman"/>
           <w:sz w:val="24"/>
@@ -81,7 +76,6 @@
         </w:rPr>
         <w:t xml:space="preserve">Transcendental function: </w:t>
       </w:r>
-      <w:proofErr w:type="spellStart"/>
       <w:r>
         <w:rPr>
           <w:rFonts w:ascii="Times New Roman" w:hAnsi="Times New Roman" w:cs="Times New Roman"/>
@@ -99,32 +93,23 @@
         </w:rPr>
         <w:t>y</w:t>
       </w:r>
-      <w:proofErr w:type="spellEnd"/>
-    </w:p>
-    <w:p>
-      <w:pPr>
-        <w:rPr>
-          <w:rFonts w:ascii="Times New Roman" w:hAnsi="Times New Roman" w:cs="Times New Roman"/>
-          <w:sz w:val="24"/>
-          <w:szCs w:val="24"/>
-        </w:rPr>
-      </w:pPr>
-      <w:r>
-        <w:rPr>
-          <w:rFonts w:ascii="Times New Roman" w:hAnsi="Times New Roman" w:cs="Times New Roman"/>
-          <w:sz w:val="24"/>
-          <w:szCs w:val="24"/>
-        </w:rPr>
-        <w:t xml:space="preserve">The transcendental function </w:t>
-      </w:r>
-      <w:proofErr w:type="spellStart"/>
-      <w:r>
-        <w:rPr>
-          <w:rFonts w:ascii="Times New Roman" w:hAnsi="Times New Roman" w:cs="Times New Roman"/>
-          <w:sz w:val="24"/>
-          <w:szCs w:val="24"/>
-        </w:rPr>
-        <w:t>x</w:t>
+    </w:p>
+    <w:p>
+      <w:pPr>
+        <w:jc w:val="both"/>
+        <w:rPr>
+          <w:rFonts w:ascii="Times New Roman" w:hAnsi="Times New Roman" w:cs="Times New Roman"/>
+          <w:sz w:val="24"/>
+          <w:szCs w:val="24"/>
+        </w:rPr>
+      </w:pPr>
+      <w:r>
+        <w:rPr>
+          <w:rFonts w:ascii="Times New Roman" w:hAnsi="Times New Roman" w:cs="Times New Roman"/>
+          <w:sz w:val="24"/>
+          <w:szCs w:val="24"/>
+        </w:rPr>
+        <w:t>The transcendental function x</w:t>
       </w:r>
       <w:r>
         <w:rPr>
@@ -133,64 +118,108 @@
           <w:szCs w:val="24"/>
           <w:vertAlign w:val="superscript"/>
         </w:rPr>
-        <w:t>y</w:t>
-      </w:r>
-      <w:proofErr w:type="spellEnd"/>
-      <w:r>
-        <w:rPr>
-          <w:rFonts w:ascii="Times New Roman" w:hAnsi="Times New Roman" w:cs="Times New Roman"/>
-          <w:sz w:val="24"/>
-          <w:szCs w:val="24"/>
-        </w:rPr>
-        <w:t xml:space="preserve"> is an exponential function w</w:t>
-      </w:r>
-      <w:r>
-        <w:rPr>
-          <w:rFonts w:ascii="Times New Roman" w:hAnsi="Times New Roman" w:cs="Times New Roman"/>
-          <w:sz w:val="24"/>
-          <w:szCs w:val="24"/>
-        </w:rPr>
-        <w:t xml:space="preserve">ith </w:t>
-      </w:r>
-      <w:r>
-        <w:rPr>
-          <w:rFonts w:ascii="Times New Roman" w:hAnsi="Times New Roman" w:cs="Times New Roman"/>
-          <w:b/>
-          <w:bCs/>
-          <w:sz w:val="24"/>
-          <w:szCs w:val="24"/>
+        <w:t xml:space="preserve">y </w:t>
+      </w:r>
+      <w:r>
+        <w:rPr>
+          <w:rFonts w:ascii="Times New Roman" w:hAnsi="Times New Roman" w:cs="Times New Roman"/>
+          <w:sz w:val="24"/>
+          <w:szCs w:val="24"/>
+        </w:rPr>
+        <w:t xml:space="preserve">is an exponential function where the variable ‘x’ represents the </w:t>
+      </w:r>
+      <w:proofErr w:type="gramStart"/>
+      <w:r>
+        <w:rPr>
+          <w:rFonts w:ascii="Times New Roman" w:hAnsi="Times New Roman" w:cs="Times New Roman"/>
+          <w:sz w:val="24"/>
+          <w:szCs w:val="24"/>
+          <w:u w:val="single"/>
         </w:rPr>
         <w:t>base</w:t>
       </w:r>
-      <w:r>
-        <w:rPr>
-          <w:rFonts w:ascii="Times New Roman" w:hAnsi="Times New Roman" w:cs="Times New Roman"/>
-          <w:sz w:val="24"/>
-          <w:szCs w:val="24"/>
-        </w:rPr>
-        <w:t xml:space="preserve"> x </w:t>
-      </w:r>
-      <w:r>
-        <w:rPr>
-          <w:rFonts w:ascii="Times New Roman" w:hAnsi="Times New Roman" w:cs="Times New Roman"/>
-          <w:b/>
-          <w:bCs/>
-          <w:sz w:val="24"/>
-          <w:szCs w:val="24"/>
-        </w:rPr>
-        <w:t>powered</w:t>
-      </w:r>
-      <w:r>
-        <w:rPr>
-          <w:rFonts w:ascii="Times New Roman" w:hAnsi="Times New Roman" w:cs="Times New Roman"/>
-          <w:sz w:val="24"/>
-          <w:szCs w:val="24"/>
-        </w:rPr>
-        <w:t xml:space="preserve"> to the y where x and y are real variables.</w:t>
-      </w:r>
-    </w:p>
-    <w:p>
-      <w:pPr>
+      <w:proofErr w:type="gramEnd"/>
+      <w:r>
+        <w:rPr>
+          <w:rFonts w:ascii="Times New Roman" w:hAnsi="Times New Roman" w:cs="Times New Roman"/>
+          <w:sz w:val="24"/>
+          <w:szCs w:val="24"/>
+        </w:rPr>
+        <w:t xml:space="preserve"> and the variable ‘y’ represents the </w:t>
+      </w:r>
+      <w:r>
+        <w:rPr>
+          <w:rFonts w:ascii="Times New Roman" w:hAnsi="Times New Roman" w:cs="Times New Roman"/>
+          <w:sz w:val="24"/>
+          <w:szCs w:val="24"/>
+          <w:u w:val="single"/>
+        </w:rPr>
+        <w:t>exponent</w:t>
+      </w:r>
+      <w:r>
+        <w:rPr>
+          <w:rFonts w:ascii="Times New Roman" w:hAnsi="Times New Roman" w:cs="Times New Roman"/>
+          <w:sz w:val="24"/>
+          <w:szCs w:val="24"/>
+        </w:rPr>
+        <w:t xml:space="preserve">. In this project, both x and y will be inputted a real variable value which can take the form of a simple real constant or an expression. </w:t>
+      </w:r>
+    </w:p>
+    <w:p>
+      <w:pPr>
+        <w:jc w:val="both"/>
+        <w:rPr>
+          <w:rFonts w:ascii="Times New Roman" w:hAnsi="Times New Roman" w:cs="Times New Roman"/>
+          <w:sz w:val="24"/>
+          <w:szCs w:val="24"/>
+        </w:rPr>
+      </w:pPr>
+      <w:r>
+        <w:rPr>
+          <w:rFonts w:ascii="Times New Roman" w:hAnsi="Times New Roman" w:cs="Times New Roman"/>
+          <w:sz w:val="24"/>
+          <w:szCs w:val="24"/>
+        </w:rPr>
+        <w:t xml:space="preserve">For exponential functions, the </w:t>
+      </w:r>
+      <w:r>
+        <w:rPr>
+          <w:rFonts w:ascii="Times New Roman" w:hAnsi="Times New Roman" w:cs="Times New Roman"/>
+          <w:sz w:val="24"/>
+          <w:szCs w:val="24"/>
+          <w:u w:val="single"/>
+        </w:rPr>
+        <w:t>domain</w:t>
+      </w:r>
+      <w:r>
+        <w:rPr>
+          <w:rFonts w:ascii="Times New Roman" w:hAnsi="Times New Roman" w:cs="Times New Roman"/>
+          <w:sz w:val="24"/>
+          <w:szCs w:val="24"/>
+        </w:rPr>
+        <w:t xml:space="preserve"> will span over all real numbers. As for the </w:t>
+      </w:r>
+      <w:r>
+        <w:rPr>
+          <w:rFonts w:ascii="Times New Roman" w:hAnsi="Times New Roman" w:cs="Times New Roman"/>
+          <w:sz w:val="24"/>
+          <w:szCs w:val="24"/>
+          <w:u w:val="single"/>
+        </w:rPr>
+        <w:t>range</w:t>
+      </w:r>
+      <w:r>
+        <w:rPr>
+          <w:rFonts w:ascii="Times New Roman" w:hAnsi="Times New Roman" w:cs="Times New Roman"/>
+          <w:sz w:val="24"/>
+          <w:szCs w:val="24"/>
+        </w:rPr>
+        <w:t xml:space="preserve">, it will also do the same except for the value ‘0’. As a matter of fact, all exponential functions can only approach infinitely closer to ‘0’ but will never reach it. </w:t>
+      </w:r>
+    </w:p>
+    <w:p>
+      <w:pPr>
+        <w:jc w:val="both"/>
         <w:rPr>
           <w:rFonts w:ascii="Times New Roman" w:hAnsi="Times New Roman" w:cs="Times New Roman"/>
           <w:b/>
@@ -212,6 +241,7 @@
     </w:p>
     <w:p>
       <w:pPr>
+        <w:jc w:val="both"/>
         <w:rPr>
           <w:rFonts w:ascii="Times New Roman" w:hAnsi="Times New Roman" w:cs="Times New Roman"/>
           <w:color w:val="000000"/>
@@ -239,19 +269,21 @@
     </w:p>
     <w:p>
       <w:pPr>
-        <w:rPr>
-          <w:rFonts w:ascii="Times New Roman" w:hAnsi="Times New Roman" w:cs="Times New Roman"/>
-          <w:sz w:val="24"/>
-          <w:szCs w:val="24"/>
-        </w:rPr>
-      </w:pPr>
-      <w:r>
+        <w:jc w:val="both"/>
         <w:rPr>
           <w:rFonts w:ascii="Times New Roman" w:hAnsi="Times New Roman" w:cs="Times New Roman"/>
           <w:color w:val="000000"/>
           <w:sz w:val="24"/>
           <w:szCs w:val="24"/>
         </w:rPr>
+      </w:pPr>
+      <w:r>
+        <w:rPr>
+          <w:rFonts w:ascii="Times New Roman" w:hAnsi="Times New Roman" w:cs="Times New Roman"/>
+          <w:color w:val="000000"/>
+          <w:sz w:val="24"/>
+          <w:szCs w:val="24"/>
+        </w:rPr>
         <w:t xml:space="preserve">Power: </w:t>
       </w:r>
       <w:r>
@@ -266,6 +298,46 @@
     </w:p>
     <w:p>
       <w:pPr>
+        <w:jc w:val="both"/>
+        <w:rPr>
+          <w:rFonts w:ascii="Times New Roman" w:hAnsi="Times New Roman" w:cs="Times New Roman"/>
+          <w:color w:val="000000"/>
+          <w:sz w:val="24"/>
+          <w:szCs w:val="24"/>
+        </w:rPr>
+      </w:pPr>
+      <w:r>
+        <w:rPr>
+          <w:rFonts w:ascii="Times New Roman" w:hAnsi="Times New Roman" w:cs="Times New Roman"/>
+          <w:color w:val="000000"/>
+          <w:sz w:val="24"/>
+          <w:szCs w:val="24"/>
+        </w:rPr>
+        <w:t>Domain: Complete set of possible values of the independent variable</w:t>
+      </w:r>
+    </w:p>
+    <w:p>
+      <w:pPr>
+        <w:jc w:val="both"/>
+        <w:rPr>
+          <w:rFonts w:ascii="Times New Roman" w:hAnsi="Times New Roman" w:cs="Times New Roman"/>
+          <w:sz w:val="24"/>
+          <w:szCs w:val="24"/>
+        </w:rPr>
+      </w:pPr>
+      <w:r>
+        <w:rPr>
+          <w:rFonts w:ascii="Times New Roman" w:hAnsi="Times New Roman" w:cs="Times New Roman"/>
+          <w:color w:val="000000"/>
+          <w:sz w:val="24"/>
+          <w:szCs w:val="24"/>
+        </w:rPr>
+        <w:t>Range: Complete set of all possible resulting values of the dependent variable after we have substituted the domain.</w:t>
+      </w:r>
+    </w:p>
+    <w:p>
+      <w:pPr>
+        <w:jc w:val="both"/>
         <w:rPr>
           <w:rFonts w:ascii="Times New Roman" w:hAnsi="Times New Roman" w:cs="Times New Roman"/>
           <w:b/>
@@ -287,6 +359,7 @@
     </w:p>
     <w:p>
       <w:pPr>
+        <w:jc w:val="both"/>
         <w:rPr>
           <w:rFonts w:ascii="Times New Roman" w:hAnsi="Times New Roman" w:cs="Times New Roman"/>
           <w:sz w:val="24"/>
@@ -307,6 +380,7 @@
     </w:p>
     <w:p>
       <w:pPr>
+        <w:jc w:val="both"/>
         <w:rPr>
           <w:rFonts w:ascii="Times New Roman" w:hAnsi="Times New Roman" w:cs="Times New Roman"/>
           <w:sz w:val="24"/>
@@ -326,21 +400,33 @@
     </w:p>
     <w:p>
       <w:pPr>
-        <w:rPr>
-          <w:rFonts w:ascii="Times New Roman" w:hAnsi="Times New Roman" w:cs="Times New Roman"/>
-          <w:b/>
-          <w:bCs/>
-          <w:sz w:val="24"/>
-          <w:szCs w:val="24"/>
-        </w:rPr>
-      </w:pPr>
-      <w:r>
-        <w:rPr>
-          <w:rFonts w:ascii="Times New Roman" w:hAnsi="Times New Roman" w:cs="Times New Roman"/>
-          <w:b/>
-          <w:bCs/>
-          <w:sz w:val="24"/>
-          <w:szCs w:val="24"/>
+        <w:jc w:val="both"/>
+        <w:rPr>
+          <w:rFonts w:ascii="Times New Roman" w:hAnsi="Times New Roman" w:cs="Times New Roman"/>
+          <w:b/>
+          <w:bCs/>
+          <w:sz w:val="24"/>
+          <w:szCs w:val="24"/>
+          <w:lang w:val="fr-CA"/>
+        </w:rPr>
+      </w:pPr>
+      <w:r>
+        <w:rPr>
+          <w:rFonts w:ascii="Times New Roman" w:hAnsi="Times New Roman" w:cs="Times New Roman"/>
+          <w:sz w:val="24"/>
+          <w:szCs w:val="24"/>
+          <w:lang w:val="fr-CA"/>
+        </w:rPr>
+        <w:t xml:space="preserve">https://www.intmath.com/functions-and-graphs/2a-domain-and-range.php </w:t>
+      </w:r>
+      <w:r>
+        <w:rPr>
+          <w:rFonts w:ascii="Times New Roman" w:hAnsi="Times New Roman" w:cs="Times New Roman"/>
+          <w:b/>
+          <w:bCs/>
+          <w:sz w:val="24"/>
+          <w:szCs w:val="24"/>
+          <w:lang w:val="fr-CA"/>
         </w:rPr>
         <w:br w:type="page"/>
       </w:r>
@@ -363,7 +449,7 @@
           </w:tcPr>
           <w:p>
             <w:pPr>
-              <w:jc w:val="center"/>
+              <w:jc w:val="both"/>
               <w:rPr>
                 <w:rFonts w:ascii="Times New Roman" w:hAnsi="Times New Roman" w:cs="Times New Roman"/>
                 <w:sz w:val="24"/>
@@ -387,7 +473,7 @@
           </w:tcPr>
           <w:p>
             <w:pPr>
-              <w:jc w:val="center"/>
+              <w:jc w:val="both"/>
               <w:rPr>
                 <w:rFonts w:ascii="Times New Roman" w:hAnsi="Times New Roman" w:cs="Times New Roman"/>
                 <w:sz w:val="24"/>
@@ -412,7 +498,7 @@
           </w:tcPr>
           <w:p>
             <w:pPr>
-              <w:jc w:val="center"/>
+              <w:jc w:val="both"/>
               <w:rPr>
                 <w:rFonts w:ascii="Times New Roman" w:hAnsi="Times New Roman" w:cs="Times New Roman"/>
                 <w:sz w:val="24"/>
@@ -435,7 +521,7 @@
           </w:tcPr>
           <w:p>
             <w:pPr>
-              <w:jc w:val="center"/>
+              <w:jc w:val="both"/>
               <w:rPr>
                 <w:rFonts w:ascii="Times New Roman" w:hAnsi="Times New Roman" w:cs="Times New Roman"/>
                 <w:sz w:val="24"/>
@@ -460,7 +546,7 @@
           </w:tcPr>
           <w:p>
             <w:pPr>
-              <w:jc w:val="center"/>
+              <w:jc w:val="both"/>
               <w:rPr>
                 <w:rFonts w:ascii="Times New Roman" w:hAnsi="Times New Roman" w:cs="Times New Roman"/>
                 <w:sz w:val="24"/>
@@ -483,7 +569,7 @@
           </w:tcPr>
           <w:p>
             <w:pPr>
-              <w:jc w:val="center"/>
+              <w:jc w:val="both"/>
               <w:rPr>
                 <w:rFonts w:ascii="Times New Roman" w:hAnsi="Times New Roman" w:cs="Times New Roman"/>
                 <w:sz w:val="24"/>
@@ -508,7 +594,7 @@
           </w:tcPr>
           <w:p>
             <w:pPr>
-              <w:jc w:val="center"/>
+              <w:jc w:val="both"/>
               <w:rPr>
                 <w:rFonts w:ascii="Times New Roman" w:hAnsi="Times New Roman" w:cs="Times New Roman"/>
                 <w:sz w:val="24"/>
@@ -531,7 +617,7 @@
           </w:tcPr>
           <w:p>
             <w:pPr>
-              <w:jc w:val="center"/>
+              <w:jc w:val="both"/>
               <w:rPr>
                 <w:rFonts w:ascii="Times New Roman" w:hAnsi="Times New Roman" w:cs="Times New Roman"/>
                 <w:sz w:val="24"/>
@@ -556,7 +642,7 @@
           </w:tcPr>
           <w:p>
             <w:pPr>
-              <w:jc w:val="center"/>
+              <w:jc w:val="both"/>
               <w:rPr>
                 <w:rFonts w:ascii="Times New Roman" w:hAnsi="Times New Roman" w:cs="Times New Roman"/>
                 <w:sz w:val="24"/>
@@ -579,7 +665,7 @@
           </w:tcPr>
           <w:p>
             <w:pPr>
-              <w:jc w:val="center"/>
+              <w:jc w:val="both"/>
               <w:rPr>
                 <w:rFonts w:ascii="Times New Roman" w:hAnsi="Times New Roman" w:cs="Times New Roman"/>
                 <w:sz w:val="24"/>
@@ -604,7 +690,7 @@
           </w:tcPr>
           <w:p>
             <w:pPr>
-              <w:jc w:val="center"/>
+              <w:jc w:val="both"/>
               <w:rPr>
                 <w:rFonts w:ascii="Times New Roman" w:hAnsi="Times New Roman" w:cs="Times New Roman"/>
                 <w:sz w:val="24"/>
@@ -627,7 +713,7 @@
           </w:tcPr>
           <w:p>
             <w:pPr>
-              <w:jc w:val="center"/>
+              <w:jc w:val="both"/>
               <w:rPr>
                 <w:rFonts w:ascii="Times New Roman" w:hAnsi="Times New Roman" w:cs="Times New Roman"/>
                 <w:sz w:val="24"/>
@@ -652,7 +738,7 @@
           </w:tcPr>
           <w:p>
             <w:pPr>
-              <w:jc w:val="center"/>
+              <w:jc w:val="both"/>
               <w:rPr>
                 <w:rFonts w:ascii="Times New Roman" w:hAnsi="Times New Roman" w:cs="Times New Roman"/>
                 <w:sz w:val="24"/>
@@ -675,7 +761,7 @@
           </w:tcPr>
           <w:p>
             <w:pPr>
-              <w:jc w:val="center"/>
+              <w:jc w:val="both"/>
               <w:rPr>
                 <w:rFonts w:ascii="Times New Roman" w:hAnsi="Times New Roman" w:cs="Times New Roman"/>
                 <w:sz w:val="24"/>
@@ -700,7 +786,7 @@
           </w:tcPr>
           <w:p>
             <w:pPr>
-              <w:jc w:val="center"/>
+              <w:jc w:val="both"/>
               <w:rPr>
                 <w:rFonts w:ascii="Times New Roman" w:hAnsi="Times New Roman" w:cs="Times New Roman"/>
                 <w:sz w:val="24"/>
@@ -723,7 +809,7 @@
           </w:tcPr>
           <w:p>
             <w:pPr>
-              <w:jc w:val="center"/>
+              <w:jc w:val="both"/>
               <w:rPr>
                 <w:rFonts w:ascii="Times New Roman" w:hAnsi="Times New Roman" w:cs="Times New Roman"/>
                 <w:sz w:val="24"/>
@@ -748,7 +834,7 @@
           </w:tcPr>
           <w:p>
             <w:pPr>
-              <w:jc w:val="center"/>
+              <w:jc w:val="both"/>
               <w:rPr>
                 <w:rFonts w:ascii="Times New Roman" w:hAnsi="Times New Roman" w:cs="Times New Roman"/>
                 <w:sz w:val="24"/>
@@ -771,7 +857,7 @@
           </w:tcPr>
           <w:p>
             <w:pPr>
-              <w:jc w:val="center"/>
+              <w:jc w:val="both"/>
               <w:rPr>
                 <w:rFonts w:ascii="Times New Roman" w:hAnsi="Times New Roman" w:cs="Times New Roman"/>
                 <w:sz w:val="24"/>
@@ -796,7 +882,7 @@
           </w:tcPr>
           <w:p>
             <w:pPr>
-              <w:jc w:val="center"/>
+              <w:jc w:val="both"/>
               <w:rPr>
                 <w:rFonts w:ascii="Times New Roman" w:hAnsi="Times New Roman" w:cs="Times New Roman"/>
                 <w:sz w:val="24"/>
@@ -819,7 +905,7 @@
           </w:tcPr>
           <w:p>
             <w:pPr>
-              <w:jc w:val="center"/>
+              <w:jc w:val="both"/>
               <w:rPr>
                 <w:rFonts w:ascii="Times New Roman" w:hAnsi="Times New Roman" w:cs="Times New Roman"/>
                 <w:sz w:val="24"/>
@@ -844,7 +930,7 @@
           </w:tcPr>
           <w:p>
             <w:pPr>
-              <w:jc w:val="center"/>
+              <w:jc w:val="both"/>
               <w:rPr>
                 <w:rFonts w:ascii="Times New Roman" w:hAnsi="Times New Roman" w:cs="Times New Roman"/>
                 <w:sz w:val="24"/>
@@ -867,7 +953,7 @@
           </w:tcPr>
           <w:p>
             <w:pPr>
-              <w:jc w:val="center"/>
+              <w:jc w:val="both"/>
               <w:rPr>
                 <w:rFonts w:ascii="Times New Roman" w:hAnsi="Times New Roman" w:cs="Times New Roman"/>
                 <w:sz w:val="24"/>
@@ -892,7 +978,7 @@
           </w:tcPr>
           <w:p>
             <w:pPr>
-              <w:jc w:val="center"/>
+              <w:jc w:val="both"/>
               <w:rPr>
                 <w:rFonts w:ascii="Times New Roman" w:hAnsi="Times New Roman" w:cs="Times New Roman"/>
                 <w:sz w:val="24"/>
@@ -915,7 +1001,7 @@
           </w:tcPr>
           <w:p>
             <w:pPr>
-              <w:jc w:val="center"/>
+              <w:jc w:val="both"/>
               <w:rPr>
                 <w:rFonts w:ascii="Times New Roman" w:hAnsi="Times New Roman" w:cs="Times New Roman"/>
                 <w:sz w:val="24"/>
@@ -940,7 +1026,7 @@
           </w:tcPr>
           <w:p>
             <w:pPr>
-              <w:jc w:val="center"/>
+              <w:jc w:val="both"/>
               <w:rPr>
                 <w:rFonts w:ascii="Times New Roman" w:hAnsi="Times New Roman" w:cs="Times New Roman"/>
                 <w:sz w:val="24"/>
@@ -963,7 +1049,7 @@
           </w:tcPr>
           <w:p>
             <w:pPr>
-              <w:jc w:val="center"/>
+              <w:jc w:val="both"/>
               <w:rPr>
                 <w:rFonts w:ascii="Times New Roman" w:hAnsi="Times New Roman" w:cs="Times New Roman"/>
                 <w:sz w:val="24"/>
@@ -976,25 +1062,7 @@
                 <w:sz w:val="24"/>
                 <w:szCs w:val="24"/>
               </w:rPr>
-              <w:t xml:space="preserve">Knows basic Microsoft applications (Word, </w:t>
-            </w:r>
-            <w:proofErr w:type="spellStart"/>
-            <w:r>
-              <w:rPr>
-                <w:rFonts w:ascii="Times New Roman" w:hAnsi="Times New Roman" w:cs="Times New Roman"/>
-                <w:sz w:val="24"/>
-                <w:szCs w:val="24"/>
-              </w:rPr>
-              <w:t>Powerpoint</w:t>
-            </w:r>
-            <w:proofErr w:type="spellEnd"/>
-            <w:r>
-              <w:rPr>
-                <w:rFonts w:ascii="Times New Roman" w:hAnsi="Times New Roman" w:cs="Times New Roman"/>
-                <w:sz w:val="24"/>
-                <w:szCs w:val="24"/>
-              </w:rPr>
-              <w:t xml:space="preserve">, Excel), TIC Magellan formation (certificate), </w:t>
+              <w:t xml:space="preserve">Knows basic Microsoft applications (Word, Powerpoint, Excel), TIC Magellan formation (certificate), </w:t>
             </w:r>
           </w:p>
         </w:tc>
@@ -1006,7 +1074,7 @@
           </w:tcPr>
           <w:p>
             <w:pPr>
-              <w:jc w:val="center"/>
+              <w:jc w:val="both"/>
               <w:rPr>
                 <w:rFonts w:ascii="Times New Roman" w:hAnsi="Times New Roman" w:cs="Times New Roman"/>
                 <w:sz w:val="24"/>
@@ -1029,7 +1097,7 @@
           </w:tcPr>
           <w:p>
             <w:pPr>
-              <w:jc w:val="center"/>
+              <w:jc w:val="both"/>
               <w:rPr>
                 <w:rFonts w:ascii="Times New Roman" w:hAnsi="Times New Roman" w:cs="Times New Roman"/>
                 <w:sz w:val="24"/>
@@ -1057,7 +1125,7 @@
           </w:tcPr>
           <w:p>
             <w:pPr>
-              <w:jc w:val="center"/>
+              <w:jc w:val="both"/>
               <w:rPr>
                 <w:rFonts w:ascii="Times New Roman" w:hAnsi="Times New Roman" w:cs="Times New Roman"/>
                 <w:sz w:val="24"/>
@@ -1080,7 +1148,7 @@
           </w:tcPr>
           <w:p>
             <w:pPr>
-              <w:jc w:val="center"/>
+              <w:jc w:val="both"/>
               <w:rPr>
                 <w:rFonts w:ascii="Times New Roman" w:hAnsi="Times New Roman" w:cs="Times New Roman"/>
                 <w:sz w:val="24"/>
@@ -1101,46 +1169,39 @@
     </w:tbl>
     <w:p>
       <w:pPr>
-        <w:rPr>
-          <w:rFonts w:ascii="Times New Roman" w:hAnsi="Times New Roman" w:cs="Times New Roman"/>
-          <w:sz w:val="24"/>
-          <w:szCs w:val="24"/>
-        </w:rPr>
-      </w:pPr>
-      <w:r>
-        <w:rPr>
-          <w:rFonts w:ascii="Times New Roman" w:hAnsi="Times New Roman" w:cs="Times New Roman"/>
-          <w:b/>
-          <w:bCs/>
-          <w:sz w:val="24"/>
-          <w:szCs w:val="24"/>
-        </w:rPr>
-        <w:t xml:space="preserve"> </w:t>
-      </w:r>
-      <w:r>
-        <w:rPr>
-          <w:rFonts w:ascii="Times New Roman" w:hAnsi="Times New Roman" w:cs="Times New Roman"/>
-          <w:b/>
-          <w:bCs/>
-          <w:sz w:val="24"/>
-          <w:szCs w:val="24"/>
-        </w:rPr>
-        <w:t>Interview #1</w:t>
-      </w:r>
-    </w:p>
-    <w:p>
-      <w:pPr>
-        <w:rPr>
-          <w:rFonts w:ascii="Times New Roman" w:hAnsi="Times New Roman" w:cs="Times New Roman"/>
-          <w:b/>
-          <w:bCs/>
-          <w:sz w:val="24"/>
-          <w:szCs w:val="24"/>
-        </w:rPr>
-      </w:pPr>
-    </w:p>
-    <w:p>
-      <w:pPr>
+        <w:jc w:val="both"/>
+        <w:rPr>
+          <w:rFonts w:ascii="Times New Roman" w:hAnsi="Times New Roman" w:cs="Times New Roman"/>
+          <w:sz w:val="24"/>
+          <w:szCs w:val="24"/>
+        </w:rPr>
+      </w:pPr>
+      <w:r>
+        <w:rPr>
+          <w:rFonts w:ascii="Times New Roman" w:hAnsi="Times New Roman" w:cs="Times New Roman"/>
+          <w:b/>
+          <w:bCs/>
+          <w:sz w:val="24"/>
+          <w:szCs w:val="24"/>
+        </w:rPr>
+        <w:t xml:space="preserve"> Interview #1</w:t>
+      </w:r>
+    </w:p>
+    <w:p>
+      <w:pPr>
+        <w:jc w:val="both"/>
+        <w:rPr>
+          <w:rFonts w:ascii="Times New Roman" w:hAnsi="Times New Roman" w:cs="Times New Roman"/>
+          <w:b/>
+          <w:bCs/>
+          <w:sz w:val="24"/>
+          <w:szCs w:val="24"/>
+        </w:rPr>
+      </w:pPr>
+    </w:p>
+    <w:p>
+      <w:pPr>
+        <w:jc w:val="both"/>
         <w:rPr>
           <w:rFonts w:ascii="Times New Roman" w:hAnsi="Times New Roman" w:cs="Times New Roman"/>
           <w:sz w:val="24"/>
@@ -1185,6 +1246,7 @@
     </w:p>
     <w:p>
       <w:pPr>
+        <w:jc w:val="both"/>
         <w:rPr>
           <w:rFonts w:ascii="Times New Roman" w:hAnsi="Times New Roman" w:cs="Times New Roman"/>
           <w:sz w:val="24"/>
@@ -1202,6 +1264,7 @@
     </w:p>
     <w:p>
       <w:pPr>
+        <w:jc w:val="both"/>
         <w:rPr>
           <w:rFonts w:ascii="Times New Roman" w:hAnsi="Times New Roman" w:cs="Times New Roman"/>
           <w:b/>
@@ -1223,6 +1286,7 @@
     </w:p>
     <w:p>
       <w:pPr>
+        <w:jc w:val="both"/>
         <w:rPr>
           <w:rFonts w:ascii="Times New Roman" w:hAnsi="Times New Roman" w:cs="Times New Roman"/>
           <w:sz w:val="24"/>
@@ -1240,6 +1304,7 @@
     </w:p>
     <w:p>
       <w:pPr>
+        <w:jc w:val="both"/>
         <w:rPr>
           <w:rFonts w:ascii="Times New Roman" w:hAnsi="Times New Roman" w:cs="Times New Roman"/>
           <w:b/>
@@ -1261,6 +1326,7 @@
     </w:p>
     <w:p>
       <w:pPr>
+        <w:jc w:val="both"/>
         <w:rPr>
           <w:rFonts w:ascii="Times New Roman" w:hAnsi="Times New Roman" w:cs="Times New Roman"/>
           <w:sz w:val="24"/>
@@ -1278,6 +1344,7 @@
     </w:p>
     <w:p>
       <w:pPr>
+        <w:jc w:val="both"/>
         <w:rPr>
           <w:rFonts w:ascii="Times New Roman" w:hAnsi="Times New Roman" w:cs="Times New Roman"/>
           <w:b/>
@@ -1299,6 +1366,7 @@
     </w:p>
     <w:p>
       <w:pPr>
+        <w:jc w:val="both"/>
         <w:rPr>
           <w:rFonts w:ascii="Times New Roman" w:hAnsi="Times New Roman" w:cs="Times New Roman"/>
           <w:sz w:val="24"/>
@@ -1316,6 +1384,7 @@
     </w:p>
     <w:p>
       <w:pPr>
+        <w:jc w:val="both"/>
         <w:rPr>
           <w:rFonts w:ascii="Times New Roman" w:hAnsi="Times New Roman" w:cs="Times New Roman"/>
           <w:b/>
@@ -1337,38 +1406,40 @@
     </w:p>
     <w:p>
       <w:pPr>
-        <w:rPr>
-          <w:rFonts w:ascii="Times New Roman" w:hAnsi="Times New Roman" w:cs="Times New Roman"/>
-          <w:sz w:val="24"/>
-          <w:szCs w:val="24"/>
-        </w:rPr>
-      </w:pPr>
-      <w:r>
-        <w:rPr>
-          <w:rFonts w:ascii="Times New Roman" w:hAnsi="Times New Roman" w:cs="Times New Roman"/>
+        <w:jc w:val="both"/>
+        <w:rPr>
+          <w:rFonts w:ascii="Times New Roman" w:hAnsi="Times New Roman" w:cs="Times New Roman"/>
+          <w:sz w:val="24"/>
+          <w:szCs w:val="24"/>
+        </w:rPr>
+      </w:pPr>
+      <w:r>
+        <w:rPr>
+          <w:rFonts w:ascii="Times New Roman" w:hAnsi="Times New Roman" w:cs="Times New Roman"/>
+          <w:sz w:val="24"/>
+          <w:szCs w:val="24"/>
+        </w:rPr>
+        <w:t>5. Can you tell me some of your likes and dislikes and what you enjoy doing?</w:t>
+      </w:r>
+    </w:p>
+    <w:p>
+      <w:pPr>
+        <w:jc w:val="both"/>
+        <w:rPr>
+          <w:rFonts w:ascii="Times New Roman" w:hAnsi="Times New Roman" w:cs="Times New Roman"/>
+          <w:sz w:val="24"/>
+          <w:szCs w:val="24"/>
+        </w:rPr>
+      </w:pPr>
+      <w:r>
+        <w:rPr>
+          <w:rFonts w:ascii="Times New Roman" w:hAnsi="Times New Roman" w:cs="Times New Roman"/>
+          <w:b/>
+          <w:bCs/>
           <w:sz w:val="24"/>
           <w:szCs w:val="24"/>
         </w:rPr>
         <w:lastRenderedPageBreak/>
-        <w:t>5. Can you tell me some of your likes and dislikes and what you enjoy doing?</w:t>
-      </w:r>
-    </w:p>
-    <w:p>
-      <w:pPr>
-        <w:rPr>
-          <w:rFonts w:ascii="Times New Roman" w:hAnsi="Times New Roman" w:cs="Times New Roman"/>
-          <w:sz w:val="24"/>
-          <w:szCs w:val="24"/>
-        </w:rPr>
-      </w:pPr>
-      <w:r>
-        <w:rPr>
-          <w:rFonts w:ascii="Times New Roman" w:hAnsi="Times New Roman" w:cs="Times New Roman"/>
-          <w:b/>
-          <w:bCs/>
-          <w:sz w:val="24"/>
-          <w:szCs w:val="24"/>
-        </w:rPr>
         <w:t>I like exercising, spending time with family and friends, and playing video games</w:t>
       </w:r>
       <w:r>
@@ -1382,6 +1453,7 @@
     </w:p>
     <w:p>
       <w:pPr>
+        <w:jc w:val="both"/>
         <w:rPr>
           <w:rFonts w:ascii="Times New Roman" w:hAnsi="Times New Roman" w:cs="Times New Roman"/>
           <w:sz w:val="24"/>
@@ -1399,6 +1471,7 @@
     </w:p>
     <w:p>
       <w:pPr>
+        <w:jc w:val="both"/>
         <w:rPr>
           <w:rFonts w:ascii="Times New Roman" w:hAnsi="Times New Roman" w:cs="Times New Roman"/>
           <w:b/>
@@ -1420,6 +1493,7 @@
     </w:p>
     <w:p>
       <w:pPr>
+        <w:jc w:val="both"/>
         <w:rPr>
           <w:rFonts w:ascii="Times New Roman" w:hAnsi="Times New Roman" w:cs="Times New Roman"/>
           <w:sz w:val="24"/>
@@ -1437,6 +1511,7 @@
     </w:p>
     <w:p>
       <w:pPr>
+        <w:jc w:val="both"/>
         <w:rPr>
           <w:rFonts w:ascii="Times New Roman" w:hAnsi="Times New Roman" w:cs="Times New Roman"/>
           <w:b/>
@@ -1458,6 +1533,7 @@
     </w:p>
     <w:p>
       <w:pPr>
+        <w:jc w:val="both"/>
         <w:rPr>
           <w:rFonts w:ascii="Times New Roman" w:hAnsi="Times New Roman" w:cs="Times New Roman"/>
           <w:sz w:val="24"/>
@@ -1475,6 +1551,7 @@
     </w:p>
     <w:p>
       <w:pPr>
+        <w:jc w:val="both"/>
         <w:rPr>
           <w:rFonts w:ascii="Times New Roman" w:hAnsi="Times New Roman" w:cs="Times New Roman"/>
           <w:b/>
@@ -1496,6 +1573,7 @@
     </w:p>
     <w:p>
       <w:pPr>
+        <w:jc w:val="both"/>
         <w:rPr>
           <w:rFonts w:ascii="Times New Roman" w:hAnsi="Times New Roman" w:cs="Times New Roman"/>
           <w:sz w:val="24"/>
@@ -1513,6 +1591,7 @@
     </w:p>
     <w:p>
       <w:pPr>
+        <w:jc w:val="both"/>
         <w:rPr>
           <w:rFonts w:ascii="Times New Roman" w:hAnsi="Times New Roman" w:cs="Times New Roman"/>
           <w:b/>
@@ -1534,6 +1613,7 @@
     </w:p>
     <w:p>
       <w:pPr>
+        <w:jc w:val="both"/>
         <w:rPr>
           <w:rFonts w:ascii="Times New Roman" w:hAnsi="Times New Roman" w:cs="Times New Roman"/>
           <w:sz w:val="24"/>
@@ -1551,6 +1631,7 @@
     </w:p>
     <w:p>
       <w:pPr>
+        <w:jc w:val="both"/>
         <w:rPr>
           <w:rFonts w:ascii="Times New Roman" w:hAnsi="Times New Roman" w:cs="Times New Roman"/>
           <w:sz w:val="24"/>
@@ -1580,6 +1661,7 @@
     </w:p>
     <w:p>
       <w:pPr>
+        <w:jc w:val="both"/>
         <w:rPr>
           <w:rFonts w:ascii="Times New Roman" w:hAnsi="Times New Roman" w:cs="Times New Roman"/>
           <w:sz w:val="24"/>
@@ -1597,6 +1679,7 @@
     </w:p>
     <w:p>
       <w:pPr>
+        <w:jc w:val="both"/>
         <w:rPr>
           <w:rFonts w:ascii="Times New Roman" w:hAnsi="Times New Roman" w:cs="Times New Roman"/>
           <w:b/>
@@ -1630,6 +1713,7 @@
     </w:p>
     <w:p>
       <w:pPr>
+        <w:jc w:val="both"/>
         <w:rPr>
           <w:rFonts w:ascii="Times New Roman" w:hAnsi="Times New Roman" w:cs="Times New Roman"/>
           <w:sz w:val="24"/>
@@ -1647,6 +1731,7 @@
     </w:p>
     <w:p>
       <w:pPr>
+        <w:jc w:val="both"/>
         <w:rPr>
           <w:rFonts w:ascii="Times New Roman" w:hAnsi="Times New Roman" w:cs="Times New Roman"/>
           <w:b/>
@@ -1668,6 +1753,7 @@
     </w:p>
     <w:p>
       <w:pPr>
+        <w:jc w:val="both"/>
         <w:rPr>
           <w:rFonts w:ascii="Times New Roman" w:hAnsi="Times New Roman" w:cs="Times New Roman"/>
           <w:sz w:val="24"/>
@@ -1685,6 +1771,7 @@
     </w:p>
     <w:p>
       <w:pPr>
+        <w:jc w:val="both"/>
         <w:rPr>
           <w:rFonts w:ascii="Times New Roman" w:hAnsi="Times New Roman" w:cs="Times New Roman"/>
           <w:sz w:val="24"/>
@@ -1712,6 +1799,7 @@
     </w:p>
     <w:p>
       <w:pPr>
+        <w:jc w:val="both"/>
         <w:rPr>
           <w:rFonts w:ascii="Times New Roman" w:hAnsi="Times New Roman" w:cs="Times New Roman"/>
           <w:sz w:val="24"/>
@@ -1747,6 +1835,7 @@
     </w:p>
     <w:p>
       <w:pPr>
+        <w:jc w:val="both"/>
         <w:rPr>
           <w:rFonts w:ascii="Times New Roman" w:hAnsi="Times New Roman" w:cs="Times New Roman"/>
           <w:b/>
@@ -1768,6 +1857,7 @@
     </w:p>
     <w:p>
       <w:pPr>
+        <w:jc w:val="both"/>
         <w:rPr>
           <w:rFonts w:ascii="Times New Roman" w:hAnsi="Times New Roman" w:cs="Times New Roman"/>
           <w:sz w:val="24"/>
@@ -1803,6 +1893,7 @@
     </w:p>
     <w:p>
       <w:pPr>
+        <w:jc w:val="both"/>
         <w:rPr>
           <w:rFonts w:ascii="Times New Roman" w:hAnsi="Times New Roman" w:cs="Times New Roman"/>
           <w:b/>
@@ -1824,6 +1915,7 @@
     </w:p>
     <w:p>
       <w:pPr>
+        <w:jc w:val="both"/>
         <w:rPr>
           <w:rFonts w:ascii="Times New Roman" w:hAnsi="Times New Roman" w:cs="Times New Roman"/>
           <w:sz w:val="24"/>
@@ -1841,45 +1933,48 @@
     </w:p>
     <w:p>
       <w:pPr>
-        <w:rPr>
-          <w:rFonts w:ascii="Times New Roman" w:hAnsi="Times New Roman" w:cs="Times New Roman"/>
-          <w:b/>
-          <w:bCs/>
-          <w:sz w:val="24"/>
-          <w:szCs w:val="24"/>
-        </w:rPr>
-      </w:pPr>
-      <w:r>
-        <w:rPr>
-          <w:rFonts w:ascii="Times New Roman" w:hAnsi="Times New Roman" w:cs="Times New Roman"/>
-          <w:b/>
-          <w:bCs/>
+        <w:jc w:val="both"/>
+        <w:rPr>
+          <w:rFonts w:ascii="Times New Roman" w:hAnsi="Times New Roman" w:cs="Times New Roman"/>
+          <w:b/>
+          <w:bCs/>
+          <w:sz w:val="24"/>
+          <w:szCs w:val="24"/>
+        </w:rPr>
+      </w:pPr>
+      <w:r>
+        <w:rPr>
+          <w:rFonts w:ascii="Times New Roman" w:hAnsi="Times New Roman" w:cs="Times New Roman"/>
+          <w:b/>
+          <w:bCs/>
+          <w:sz w:val="24"/>
+          <w:szCs w:val="24"/>
+        </w:rPr>
+        <w:t>Trig functions, exponential functions, basic arithmetic operations, natural log.</w:t>
+      </w:r>
+    </w:p>
+    <w:p>
+      <w:pPr>
+        <w:jc w:val="both"/>
+        <w:rPr>
+          <w:rFonts w:ascii="Times New Roman" w:hAnsi="Times New Roman" w:cs="Times New Roman"/>
+          <w:sz w:val="24"/>
+          <w:szCs w:val="24"/>
+        </w:rPr>
+      </w:pPr>
+      <w:r>
+        <w:rPr>
+          <w:rFonts w:ascii="Times New Roman" w:hAnsi="Times New Roman" w:cs="Times New Roman"/>
           <w:sz w:val="24"/>
           <w:szCs w:val="24"/>
         </w:rPr>
         <w:lastRenderedPageBreak/>
-        <w:t>Trig functions, exponential functions, basic arithmetic operations, natural log.</w:t>
-      </w:r>
-    </w:p>
-    <w:p>
-      <w:pPr>
-        <w:rPr>
-          <w:rFonts w:ascii="Times New Roman" w:hAnsi="Times New Roman" w:cs="Times New Roman"/>
-          <w:sz w:val="24"/>
-          <w:szCs w:val="24"/>
-        </w:rPr>
-      </w:pPr>
-      <w:r>
-        <w:rPr>
-          <w:rFonts w:ascii="Times New Roman" w:hAnsi="Times New Roman" w:cs="Times New Roman"/>
-          <w:sz w:val="24"/>
-          <w:szCs w:val="24"/>
-        </w:rPr>
         <w:t>17. Do you think you will use a scientific calculator in your field of study and in your future career. If yes, what will some of your uses for it, if no, do you think you would use for personal use?</w:t>
       </w:r>
     </w:p>
     <w:p>
       <w:pPr>
+        <w:jc w:val="both"/>
         <w:rPr>
           <w:rFonts w:ascii="Times New Roman" w:hAnsi="Times New Roman" w:cs="Times New Roman"/>
           <w:sz w:val="24"/>
@@ -1907,6 +2002,7 @@
     </w:p>
     <w:p>
       <w:pPr>
+        <w:jc w:val="both"/>
         <w:rPr>
           <w:rFonts w:ascii="Times New Roman" w:hAnsi="Times New Roman" w:cs="Times New Roman"/>
           <w:sz w:val="24"/>
@@ -1924,6 +2020,7 @@
     </w:p>
     <w:p>
       <w:pPr>
+        <w:jc w:val="both"/>
         <w:rPr>
           <w:rFonts w:ascii="Times New Roman" w:hAnsi="Times New Roman" w:cs="Times New Roman"/>
           <w:b/>
@@ -1957,39 +2054,21 @@
     </w:p>
     <w:p>
       <w:pPr>
-        <w:rPr>
-          <w:rFonts w:ascii="Times New Roman" w:hAnsi="Times New Roman" w:cs="Times New Roman"/>
-          <w:sz w:val="24"/>
-          <w:szCs w:val="24"/>
-        </w:rPr>
-      </w:pPr>
-      <w:r>
-        <w:rPr>
-          <w:rFonts w:ascii="Times New Roman" w:hAnsi="Times New Roman" w:cs="Times New Roman"/>
-          <w:sz w:val="24"/>
-          <w:szCs w:val="24"/>
-        </w:rPr>
-        <w:t xml:space="preserve">19. Our calculator will include the functions for exponential functions, </w:t>
-      </w:r>
-      <w:proofErr w:type="spellStart"/>
-      <w:r>
-        <w:rPr>
-          <w:rFonts w:ascii="Times New Roman" w:hAnsi="Times New Roman" w:cs="Times New Roman"/>
-          <w:sz w:val="24"/>
-          <w:szCs w:val="24"/>
-        </w:rPr>
-        <w:t>arccos</w:t>
-      </w:r>
-      <w:proofErr w:type="spellEnd"/>
-      <w:r>
-        <w:rPr>
-          <w:rFonts w:ascii="Times New Roman" w:hAnsi="Times New Roman" w:cs="Times New Roman"/>
-          <w:sz w:val="24"/>
-          <w:szCs w:val="24"/>
-        </w:rPr>
-        <w:t xml:space="preserve">, log, Gamma, Mean Absolute Deviation, Standard Deviation, </w:t>
-      </w:r>
-      <w:proofErr w:type="spellStart"/>
+        <w:jc w:val="both"/>
+        <w:rPr>
+          <w:rFonts w:ascii="Times New Roman" w:hAnsi="Times New Roman" w:cs="Times New Roman"/>
+          <w:sz w:val="24"/>
+          <w:szCs w:val="24"/>
+        </w:rPr>
+      </w:pPr>
+      <w:r>
+        <w:rPr>
+          <w:rFonts w:ascii="Times New Roman" w:hAnsi="Times New Roman" w:cs="Times New Roman"/>
+          <w:sz w:val="24"/>
+          <w:szCs w:val="24"/>
+        </w:rPr>
+        <w:t xml:space="preserve">19. Our calculator will include the functions for exponential functions, arccos, log, Gamma, Mean Absolute Deviation, Standard Deviation, </w:t>
+      </w:r>
       <w:proofErr w:type="gramStart"/>
       <w:r>
         <w:rPr>
@@ -1999,7 +2078,6 @@
         </w:rPr>
         <w:t>sinh</w:t>
       </w:r>
-      <w:proofErr w:type="spellEnd"/>
       <w:proofErr w:type="gramEnd"/>
       <w:r>
         <w:rPr>
@@ -2012,35 +2090,24 @@
     </w:p>
     <w:p>
       <w:pPr>
-        <w:rPr>
-          <w:rFonts w:ascii="Times New Roman" w:hAnsi="Times New Roman" w:cs="Times New Roman"/>
-          <w:b/>
-          <w:bCs/>
-          <w:sz w:val="24"/>
-          <w:szCs w:val="24"/>
-        </w:rPr>
-      </w:pPr>
-      <w:proofErr w:type="spellStart"/>
-      <w:r>
-        <w:rPr>
-          <w:rFonts w:ascii="Times New Roman" w:hAnsi="Times New Roman" w:cs="Times New Roman"/>
-          <w:b/>
-          <w:bCs/>
-          <w:sz w:val="24"/>
-          <w:szCs w:val="24"/>
-        </w:rPr>
-        <w:t>arccos</w:t>
-      </w:r>
-      <w:proofErr w:type="spellEnd"/>
-      <w:r>
-        <w:rPr>
-          <w:rFonts w:ascii="Times New Roman" w:hAnsi="Times New Roman" w:cs="Times New Roman"/>
-          <w:b/>
-          <w:bCs/>
-          <w:sz w:val="24"/>
-          <w:szCs w:val="24"/>
-        </w:rPr>
-        <w:t xml:space="preserve">(x) because there is a lot of </w:t>
+        <w:jc w:val="both"/>
+        <w:rPr>
+          <w:rFonts w:ascii="Times New Roman" w:hAnsi="Times New Roman" w:cs="Times New Roman"/>
+          <w:b/>
+          <w:bCs/>
+          <w:sz w:val="24"/>
+          <w:szCs w:val="24"/>
+        </w:rPr>
+      </w:pPr>
+      <w:r>
+        <w:rPr>
+          <w:rFonts w:ascii="Times New Roman" w:hAnsi="Times New Roman" w:cs="Times New Roman"/>
+          <w:b/>
+          <w:bCs/>
+          <w:sz w:val="24"/>
+          <w:szCs w:val="24"/>
+        </w:rPr>
+        <w:t xml:space="preserve">arccos(x) because there is a lot of </w:t>
       </w:r>
       <w:proofErr w:type="gramStart"/>
       <w:r>
@@ -2067,6 +2134,7 @@
     </w:p>
     <w:p>
       <w:pPr>
+        <w:jc w:val="both"/>
         <w:rPr>
           <w:rFonts w:ascii="Times New Roman" w:hAnsi="Times New Roman" w:cs="Times New Roman"/>
           <w:sz w:val="24"/>
@@ -2102,6 +2170,7 @@
     </w:p>
     <w:p>
       <w:pPr>
+        <w:jc w:val="both"/>
         <w:rPr>
           <w:rFonts w:ascii="Times New Roman" w:hAnsi="Times New Roman" w:cs="Times New Roman"/>
           <w:sz w:val="24"/>
@@ -2119,6 +2188,7 @@
     </w:p>
     <w:p>
       <w:pPr>
+        <w:jc w:val="both"/>
         <w:rPr>
           <w:rFonts w:ascii="Times New Roman" w:hAnsi="Times New Roman" w:cs="Times New Roman"/>
           <w:b/>
@@ -2140,6 +2210,7 @@
     </w:p>
     <w:p>
       <w:pPr>
+        <w:jc w:val="both"/>
         <w:rPr>
           <w:rFonts w:ascii="Times New Roman" w:hAnsi="Times New Roman" w:cs="Times New Roman"/>
           <w:sz w:val="24"/>
@@ -2157,6 +2228,7 @@
     </w:p>
     <w:p>
       <w:pPr>
+        <w:jc w:val="both"/>
         <w:rPr>
           <w:rFonts w:ascii="Times New Roman" w:hAnsi="Times New Roman" w:cs="Times New Roman"/>
           <w:b/>
@@ -2178,6 +2250,7 @@
     </w:p>
     <w:p>
       <w:pPr>
+        <w:jc w:val="both"/>
         <w:rPr>
           <w:rFonts w:ascii="Times New Roman" w:hAnsi="Times New Roman" w:cs="Times New Roman"/>
           <w:sz w:val="24"/>
@@ -2195,6 +2268,7 @@
     </w:p>
     <w:p>
       <w:pPr>
+        <w:jc w:val="both"/>
         <w:rPr>
           <w:rFonts w:ascii="Times New Roman" w:hAnsi="Times New Roman" w:cs="Times New Roman"/>
           <w:b/>
@@ -2216,6 +2290,7 @@
     </w:p>
     <w:p>
       <w:pPr>
+        <w:jc w:val="both"/>
         <w:rPr>
           <w:rFonts w:ascii="Times New Roman" w:hAnsi="Times New Roman" w:cs="Times New Roman"/>
           <w:sz w:val="24"/>
@@ -2233,6 +2308,7 @@
     </w:p>
     <w:p>
       <w:pPr>
+        <w:jc w:val="both"/>
         <w:rPr>
           <w:rFonts w:ascii="Times New Roman" w:hAnsi="Times New Roman" w:cs="Times New Roman"/>
           <w:b/>
@@ -2254,6 +2330,7 @@
     </w:p>
     <w:p>
       <w:pPr>
+        <w:jc w:val="both"/>
         <w:rPr>
           <w:rFonts w:ascii="Times New Roman" w:hAnsi="Times New Roman" w:cs="Times New Roman"/>
           <w:sz w:val="24"/>
@@ -2289,6 +2366,7 @@
     </w:p>
     <w:p>
       <w:pPr>
+        <w:jc w:val="both"/>
         <w:rPr>
           <w:rFonts w:ascii="Times New Roman" w:hAnsi="Times New Roman" w:cs="Times New Roman"/>
           <w:b/>
@@ -2310,6 +2388,7 @@
     </w:p>
     <w:p>
       <w:pPr>
+        <w:jc w:val="both"/>
         <w:rPr>
           <w:rFonts w:ascii="Times New Roman" w:hAnsi="Times New Roman" w:cs="Times New Roman"/>
           <w:sz w:val="24"/>
@@ -2327,6 +2406,7 @@
     </w:p>
     <w:p>
       <w:pPr>
+        <w:jc w:val="both"/>
         <w:rPr>
           <w:rFonts w:ascii="Times New Roman" w:hAnsi="Times New Roman" w:cs="Times New Roman"/>
           <w:b/>
@@ -2348,6 +2428,7 @@
     </w:p>
     <w:p>
       <w:pPr>
+        <w:jc w:val="both"/>
         <w:rPr>
           <w:rFonts w:ascii="Times New Roman" w:hAnsi="Times New Roman" w:cs="Times New Roman"/>
           <w:sz w:val="24"/>
@@ -2365,6 +2446,7 @@
     </w:p>
     <w:p>
       <w:pPr>
+        <w:jc w:val="both"/>
         <w:rPr>
           <w:rFonts w:ascii="Times New Roman" w:hAnsi="Times New Roman" w:cs="Times New Roman"/>
           <w:b/>
@@ -2386,6 +2468,47 @@
     </w:p>
     <w:p>
       <w:pPr>
+        <w:jc w:val="both"/>
+        <w:rPr>
+          <w:rFonts w:ascii="Times New Roman" w:hAnsi="Times New Roman" w:cs="Times New Roman"/>
+          <w:sz w:val="24"/>
+          <w:szCs w:val="24"/>
+        </w:rPr>
+      </w:pPr>
+      <w:r>
+        <w:rPr>
+          <w:rFonts w:ascii="Times New Roman" w:hAnsi="Times New Roman" w:cs="Times New Roman"/>
+          <w:sz w:val="24"/>
+          <w:szCs w:val="24"/>
+        </w:rPr>
+        <w:t>28. Do you have any negative experiences with a Scientific Calculator, if yes please elaborate?</w:t>
+      </w:r>
+    </w:p>
+    <w:p>
+      <w:pPr>
+        <w:jc w:val="both"/>
+        <w:rPr>
+          <w:rFonts w:ascii="Times New Roman" w:hAnsi="Times New Roman" w:cs="Times New Roman"/>
+          <w:b/>
+          <w:bCs/>
+          <w:sz w:val="24"/>
+          <w:szCs w:val="24"/>
+        </w:rPr>
+      </w:pPr>
+      <w:r>
+        <w:rPr>
+          <w:rFonts w:ascii="Times New Roman" w:hAnsi="Times New Roman" w:cs="Times New Roman"/>
+          <w:b/>
+          <w:bCs/>
+          <w:sz w:val="24"/>
+          <w:szCs w:val="24"/>
+        </w:rPr>
+        <w:t>No</w:t>
+      </w:r>
+    </w:p>
+    <w:p>
+      <w:pPr>
+        <w:jc w:val="both"/>
         <w:rPr>
           <w:rFonts w:ascii="Times New Roman" w:hAnsi="Times New Roman" w:cs="Times New Roman"/>
           <w:sz w:val="24"/>
@@ -2399,49 +2522,12 @@
           <w:szCs w:val="24"/>
         </w:rPr>
         <w:lastRenderedPageBreak/>
-        <w:t>28. Do you have any negative experiences with a Scientific Calculator, if yes please elaborate?</w:t>
-      </w:r>
-    </w:p>
-    <w:p>
-      <w:pPr>
-        <w:rPr>
-          <w:rFonts w:ascii="Times New Roman" w:hAnsi="Times New Roman" w:cs="Times New Roman"/>
-          <w:b/>
-          <w:bCs/>
-          <w:sz w:val="24"/>
-          <w:szCs w:val="24"/>
-        </w:rPr>
-      </w:pPr>
-      <w:r>
-        <w:rPr>
-          <w:rFonts w:ascii="Times New Roman" w:hAnsi="Times New Roman" w:cs="Times New Roman"/>
-          <w:b/>
-          <w:bCs/>
-          <w:sz w:val="24"/>
-          <w:szCs w:val="24"/>
-        </w:rPr>
-        <w:t>No</w:t>
-      </w:r>
-    </w:p>
-    <w:p>
-      <w:pPr>
-        <w:rPr>
-          <w:rFonts w:ascii="Times New Roman" w:hAnsi="Times New Roman" w:cs="Times New Roman"/>
-          <w:sz w:val="24"/>
-          <w:szCs w:val="24"/>
-        </w:rPr>
-      </w:pPr>
-      <w:r>
-        <w:rPr>
-          <w:rFonts w:ascii="Times New Roman" w:hAnsi="Times New Roman" w:cs="Times New Roman"/>
-          <w:sz w:val="24"/>
-          <w:szCs w:val="24"/>
-        </w:rPr>
         <w:t>29. In your opinion, what would improve your experience when using a Scientific Calculator on a computer? What features would improve its usage for you?</w:t>
       </w:r>
     </w:p>
     <w:p>
       <w:pPr>
+        <w:jc w:val="both"/>
         <w:rPr>
           <w:rFonts w:ascii="Times New Roman" w:hAnsi="Times New Roman" w:cs="Times New Roman"/>
           <w:sz w:val="24"/>
@@ -2469,15 +2555,17 @@
     </w:p>
     <w:p>
       <w:pPr>
-        <w:rPr>
-          <w:rFonts w:ascii="Times New Roman" w:hAnsi="Times New Roman" w:cs="Times New Roman"/>
-          <w:sz w:val="24"/>
-          <w:szCs w:val="24"/>
-        </w:rPr>
-      </w:pPr>
-    </w:p>
-    <w:p>
-      <w:pPr>
+        <w:jc w:val="both"/>
+        <w:rPr>
+          <w:rFonts w:ascii="Times New Roman" w:hAnsi="Times New Roman" w:cs="Times New Roman"/>
+          <w:sz w:val="24"/>
+          <w:szCs w:val="24"/>
+        </w:rPr>
+      </w:pPr>
+    </w:p>
+    <w:p>
+      <w:pPr>
+        <w:jc w:val="both"/>
         <w:rPr>
           <w:rFonts w:ascii="Times New Roman" w:hAnsi="Times New Roman" w:cs="Times New Roman"/>
           <w:b/>
@@ -2499,6 +2587,7 @@
     </w:p>
     <w:p>
       <w:pPr>
+        <w:jc w:val="both"/>
         <w:rPr>
           <w:rFonts w:ascii="Times New Roman" w:hAnsi="Times New Roman" w:cs="Times New Roman"/>
           <w:sz w:val="24"/>
@@ -2524,7 +2613,7 @@
           </w:tcPr>
           <w:p>
             <w:pPr>
-              <w:jc w:val="center"/>
+              <w:jc w:val="both"/>
               <w:rPr>
                 <w:rFonts w:ascii="Times New Roman" w:hAnsi="Times New Roman" w:cs="Times New Roman"/>
                 <w:sz w:val="24"/>
@@ -2547,30 +2636,20 @@
           </w:tcPr>
           <w:p>
             <w:pPr>
-              <w:jc w:val="center"/>
+              <w:jc w:val="both"/>
               <w:rPr>
                 <w:rFonts w:ascii="Times New Roman" w:hAnsi="Times New Roman" w:cs="Times New Roman"/>
                 <w:sz w:val="24"/>
                 <w:szCs w:val="24"/>
               </w:rPr>
             </w:pPr>
-            <w:proofErr w:type="spellStart"/>
             <w:r>
               <w:rPr>
                 <w:rFonts w:ascii="Times New Roman" w:hAnsi="Times New Roman" w:cs="Times New Roman"/>
                 <w:sz w:val="24"/>
                 <w:szCs w:val="24"/>
               </w:rPr>
-              <w:t>Yicheng</w:t>
-            </w:r>
-            <w:proofErr w:type="spellEnd"/>
-            <w:r>
-              <w:rPr>
-                <w:rFonts w:ascii="Times New Roman" w:hAnsi="Times New Roman" w:cs="Times New Roman"/>
-                <w:sz w:val="24"/>
-                <w:szCs w:val="24"/>
-              </w:rPr>
-              <w:t xml:space="preserve"> Han</w:t>
+              <w:t>Yicheng Han</w:t>
             </w:r>
           </w:p>
         </w:tc>
@@ -2582,7 +2661,7 @@
           </w:tcPr>
           <w:p>
             <w:pPr>
-              <w:jc w:val="center"/>
+              <w:jc w:val="both"/>
               <w:rPr>
                 <w:rFonts w:ascii="Times New Roman" w:hAnsi="Times New Roman" w:cs="Times New Roman"/>
                 <w:sz w:val="24"/>
@@ -2605,7 +2684,7 @@
           </w:tcPr>
           <w:p>
             <w:pPr>
-              <w:jc w:val="center"/>
+              <w:jc w:val="both"/>
               <w:rPr>
                 <w:rFonts w:ascii="Times New Roman" w:hAnsi="Times New Roman" w:cs="Times New Roman"/>
                 <w:sz w:val="24"/>
@@ -2630,7 +2709,7 @@
           </w:tcPr>
           <w:p>
             <w:pPr>
-              <w:jc w:val="center"/>
+              <w:jc w:val="both"/>
               <w:rPr>
                 <w:rFonts w:ascii="Times New Roman" w:hAnsi="Times New Roman" w:cs="Times New Roman"/>
                 <w:sz w:val="24"/>
@@ -2653,7 +2732,7 @@
           </w:tcPr>
           <w:p>
             <w:pPr>
-              <w:jc w:val="center"/>
+              <w:jc w:val="both"/>
               <w:rPr>
                 <w:rFonts w:ascii="Times New Roman" w:hAnsi="Times New Roman" w:cs="Times New Roman"/>
                 <w:sz w:val="24"/>
@@ -2678,7 +2757,7 @@
           </w:tcPr>
           <w:p>
             <w:pPr>
-              <w:jc w:val="center"/>
+              <w:jc w:val="both"/>
               <w:rPr>
                 <w:rFonts w:ascii="Times New Roman" w:hAnsi="Times New Roman" w:cs="Times New Roman"/>
                 <w:sz w:val="24"/>
@@ -2701,7 +2780,7 @@
           </w:tcPr>
           <w:p>
             <w:pPr>
-              <w:jc w:val="center"/>
+              <w:jc w:val="both"/>
               <w:rPr>
                 <w:rFonts w:ascii="Times New Roman" w:hAnsi="Times New Roman" w:cs="Times New Roman"/>
                 <w:sz w:val="24"/>
@@ -2726,7 +2805,7 @@
           </w:tcPr>
           <w:p>
             <w:pPr>
-              <w:jc w:val="center"/>
+              <w:jc w:val="both"/>
               <w:rPr>
                 <w:rFonts w:ascii="Times New Roman" w:hAnsi="Times New Roman" w:cs="Times New Roman"/>
                 <w:sz w:val="24"/>
@@ -2749,7 +2828,7 @@
           </w:tcPr>
           <w:p>
             <w:pPr>
-              <w:jc w:val="center"/>
+              <w:jc w:val="both"/>
               <w:rPr>
                 <w:rFonts w:ascii="Times New Roman" w:hAnsi="Times New Roman" w:cs="Times New Roman"/>
                 <w:sz w:val="24"/>
@@ -2774,7 +2853,7 @@
           </w:tcPr>
           <w:p>
             <w:pPr>
-              <w:jc w:val="center"/>
+              <w:jc w:val="both"/>
               <w:rPr>
                 <w:rFonts w:ascii="Times New Roman" w:hAnsi="Times New Roman" w:cs="Times New Roman"/>
                 <w:sz w:val="24"/>
@@ -2801,7 +2880,7 @@
                 <w:tab w:val="center" w:pos="2229"/>
                 <w:tab w:val="left" w:pos="2865"/>
               </w:tabs>
-              <w:jc w:val="center"/>
+              <w:jc w:val="both"/>
               <w:rPr>
                 <w:rFonts w:ascii="Times New Roman" w:hAnsi="Times New Roman" w:cs="Times New Roman"/>
                 <w:sz w:val="24"/>
@@ -2826,7 +2905,7 @@
           </w:tcPr>
           <w:p>
             <w:pPr>
-              <w:jc w:val="center"/>
+              <w:jc w:val="both"/>
               <w:rPr>
                 <w:rFonts w:ascii="Times New Roman" w:hAnsi="Times New Roman" w:cs="Times New Roman"/>
                 <w:sz w:val="24"/>
@@ -2849,7 +2928,7 @@
           </w:tcPr>
           <w:p>
             <w:pPr>
-              <w:jc w:val="center"/>
+              <w:jc w:val="both"/>
               <w:rPr>
                 <w:rFonts w:ascii="Times New Roman" w:hAnsi="Times New Roman" w:cs="Times New Roman"/>
                 <w:sz w:val="24"/>
@@ -2877,7 +2956,7 @@
           </w:tcPr>
           <w:p>
             <w:pPr>
-              <w:jc w:val="center"/>
+              <w:jc w:val="both"/>
               <w:rPr>
                 <w:rFonts w:ascii="Times New Roman" w:hAnsi="Times New Roman" w:cs="Times New Roman"/>
                 <w:sz w:val="24"/>
@@ -2900,7 +2979,7 @@
           </w:tcPr>
           <w:p>
             <w:pPr>
-              <w:jc w:val="center"/>
+              <w:jc w:val="both"/>
               <w:rPr>
                 <w:rFonts w:ascii="Times New Roman" w:hAnsi="Times New Roman" w:cs="Times New Roman"/>
                 <w:sz w:val="24"/>
@@ -2925,7 +3004,7 @@
           </w:tcPr>
           <w:p>
             <w:pPr>
-              <w:jc w:val="center"/>
+              <w:jc w:val="both"/>
               <w:rPr>
                 <w:rFonts w:ascii="Times New Roman" w:hAnsi="Times New Roman" w:cs="Times New Roman"/>
                 <w:sz w:val="24"/>
@@ -2948,7 +3027,7 @@
           </w:tcPr>
           <w:p>
             <w:pPr>
-              <w:jc w:val="center"/>
+              <w:jc w:val="both"/>
               <w:rPr>
                 <w:rFonts w:ascii="Times New Roman" w:hAnsi="Times New Roman" w:cs="Times New Roman"/>
                 <w:sz w:val="24"/>
@@ -2973,7 +3052,7 @@
           </w:tcPr>
           <w:p>
             <w:pPr>
-              <w:jc w:val="center"/>
+              <w:jc w:val="both"/>
               <w:rPr>
                 <w:rFonts w:ascii="Times New Roman" w:hAnsi="Times New Roman" w:cs="Times New Roman"/>
                 <w:sz w:val="24"/>
@@ -2996,7 +3075,7 @@
           </w:tcPr>
           <w:p>
             <w:pPr>
-              <w:jc w:val="center"/>
+              <w:jc w:val="both"/>
               <w:rPr>
                 <w:rFonts w:ascii="Times New Roman" w:hAnsi="Times New Roman" w:cs="Times New Roman"/>
                 <w:sz w:val="24"/>
@@ -3021,7 +3100,7 @@
           </w:tcPr>
           <w:p>
             <w:pPr>
-              <w:jc w:val="center"/>
+              <w:jc w:val="both"/>
               <w:rPr>
                 <w:rFonts w:ascii="Times New Roman" w:hAnsi="Times New Roman" w:cs="Times New Roman"/>
                 <w:sz w:val="24"/>
@@ -3044,7 +3123,7 @@
           </w:tcPr>
           <w:p>
             <w:pPr>
-              <w:jc w:val="center"/>
+              <w:jc w:val="both"/>
               <w:rPr>
                 <w:rFonts w:ascii="Times New Roman" w:hAnsi="Times New Roman" w:cs="Times New Roman"/>
                 <w:sz w:val="24"/>
@@ -3069,7 +3148,7 @@
           </w:tcPr>
           <w:p>
             <w:pPr>
-              <w:jc w:val="center"/>
+              <w:jc w:val="both"/>
               <w:rPr>
                 <w:rFonts w:ascii="Times New Roman" w:hAnsi="Times New Roman" w:cs="Times New Roman"/>
                 <w:sz w:val="24"/>
@@ -3092,7 +3171,7 @@
           </w:tcPr>
           <w:p>
             <w:pPr>
-              <w:jc w:val="center"/>
+              <w:jc w:val="both"/>
               <w:rPr>
                 <w:rFonts w:ascii="Times New Roman" w:hAnsi="Times New Roman" w:cs="Times New Roman"/>
                 <w:sz w:val="24"/>
@@ -3117,7 +3196,7 @@
           </w:tcPr>
           <w:p>
             <w:pPr>
-              <w:jc w:val="center"/>
+              <w:jc w:val="both"/>
               <w:rPr>
                 <w:rFonts w:ascii="Times New Roman" w:hAnsi="Times New Roman" w:cs="Times New Roman"/>
                 <w:sz w:val="24"/>
@@ -3140,7 +3219,7 @@
           </w:tcPr>
           <w:p>
             <w:pPr>
-              <w:jc w:val="center"/>
+              <w:jc w:val="both"/>
               <w:rPr>
                 <w:rFonts w:ascii="Times New Roman" w:hAnsi="Times New Roman" w:cs="Times New Roman"/>
                 <w:sz w:val="24"/>
@@ -3153,25 +3232,7 @@
                 <w:sz w:val="24"/>
                 <w:szCs w:val="24"/>
               </w:rPr>
-              <w:t xml:space="preserve">Knows basic Microsoft applications (Word, </w:t>
-            </w:r>
-            <w:proofErr w:type="spellStart"/>
-            <w:r>
-              <w:rPr>
-                <w:rFonts w:ascii="Times New Roman" w:hAnsi="Times New Roman" w:cs="Times New Roman"/>
-                <w:sz w:val="24"/>
-                <w:szCs w:val="24"/>
-              </w:rPr>
-              <w:t>Powerpoint</w:t>
-            </w:r>
-            <w:proofErr w:type="spellEnd"/>
-            <w:r>
-              <w:rPr>
-                <w:rFonts w:ascii="Times New Roman" w:hAnsi="Times New Roman" w:cs="Times New Roman"/>
-                <w:sz w:val="24"/>
-                <w:szCs w:val="24"/>
-              </w:rPr>
-              <w:t xml:space="preserve">, Excel), TIC Magellan formation (certificate), </w:t>
+              <w:t xml:space="preserve">Knows basic Microsoft applications (Word, Powerpoint, Excel), TIC Magellan formation (certificate), </w:t>
             </w:r>
           </w:p>
         </w:tc>
@@ -3183,7 +3244,7 @@
           </w:tcPr>
           <w:p>
             <w:pPr>
-              <w:jc w:val="center"/>
+              <w:jc w:val="both"/>
               <w:rPr>
                 <w:rFonts w:ascii="Times New Roman" w:hAnsi="Times New Roman" w:cs="Times New Roman"/>
                 <w:sz w:val="24"/>
@@ -3206,7 +3267,7 @@
           </w:tcPr>
           <w:p>
             <w:pPr>
-              <w:jc w:val="center"/>
+              <w:jc w:val="both"/>
               <w:rPr>
                 <w:rFonts w:ascii="Times New Roman" w:hAnsi="Times New Roman" w:cs="Times New Roman"/>
                 <w:sz w:val="24"/>
@@ -3234,7 +3295,7 @@
           </w:tcPr>
           <w:p>
             <w:pPr>
-              <w:jc w:val="center"/>
+              <w:jc w:val="both"/>
               <w:rPr>
                 <w:rFonts w:ascii="Times New Roman" w:hAnsi="Times New Roman" w:cs="Times New Roman"/>
                 <w:sz w:val="24"/>
@@ -3257,7 +3318,7 @@
           </w:tcPr>
           <w:p>
             <w:pPr>
-              <w:jc w:val="center"/>
+              <w:jc w:val="both"/>
               <w:rPr>
                 <w:rFonts w:ascii="Times New Roman" w:hAnsi="Times New Roman" w:cs="Times New Roman"/>
                 <w:sz w:val="24"/>
@@ -3270,24 +3331,15 @@
                 <w:sz w:val="24"/>
                 <w:szCs w:val="24"/>
               </w:rPr>
-              <w:t xml:space="preserve">Decent. Had Statistics and different mathematical analysis classes in university, Calculus 1 and 2 in </w:t>
+              <w:t>Decent. Had Statistics and different mathematical analysis classes in university, Calculus 1 and 2 in Cegep</w:t>
             </w:r>
-            <w:proofErr w:type="spellStart"/>
-            <w:r>
-              <w:rPr>
-                <w:rFonts w:ascii="Times New Roman" w:hAnsi="Times New Roman" w:cs="Times New Roman"/>
-                <w:sz w:val="24"/>
-                <w:szCs w:val="24"/>
-              </w:rPr>
-              <w:t>Cegep</w:t>
-            </w:r>
-            <w:proofErr w:type="spellEnd"/>
           </w:p>
         </w:tc>
       </w:tr>
     </w:tbl>
     <w:p>
       <w:pPr>
+        <w:jc w:val="both"/>
         <w:rPr>
           <w:rFonts w:ascii="Times New Roman" w:hAnsi="Times New Roman" w:cs="Times New Roman"/>
           <w:sz w:val="24"/>
@@ -3320,47 +3372,7 @@
           <w:sz w:val="24"/>
           <w:szCs w:val="24"/>
         </w:rPr>
-        <w:t xml:space="preserve"> close friend of mine. Currently on his </w:t>
-      </w:r>
-      <w:r>
-        <w:rPr>
-          <w:rFonts w:ascii="Times New Roman" w:hAnsi="Times New Roman" w:cs="Times New Roman"/>
-          <w:sz w:val="24"/>
-          <w:szCs w:val="24"/>
-        </w:rPr>
-        <w:t>last</w:t>
-      </w:r>
-      <w:r>
-        <w:rPr>
-          <w:rFonts w:ascii="Times New Roman" w:hAnsi="Times New Roman" w:cs="Times New Roman"/>
-          <w:sz w:val="24"/>
-          <w:szCs w:val="24"/>
-        </w:rPr>
-        <w:t xml:space="preserve"> year </w:t>
-      </w:r>
-      <w:r>
-        <w:rPr>
-          <w:rFonts w:ascii="Times New Roman" w:hAnsi="Times New Roman" w:cs="Times New Roman"/>
-          <w:sz w:val="24"/>
-          <w:szCs w:val="24"/>
-        </w:rPr>
-        <w:t>of his Bachelor of Accounting in HEC</w:t>
-      </w:r>
-      <w:r>
-        <w:rPr>
-          <w:rFonts w:ascii="Times New Roman" w:hAnsi="Times New Roman" w:cs="Times New Roman"/>
-          <w:sz w:val="24"/>
-          <w:szCs w:val="24"/>
-        </w:rPr>
-        <w:t xml:space="preserve">. </w:t>
-      </w:r>
-      <w:r>
-        <w:rPr>
-          <w:rFonts w:ascii="Times New Roman" w:hAnsi="Times New Roman" w:cs="Times New Roman"/>
-          <w:sz w:val="24"/>
-          <w:szCs w:val="24"/>
-        </w:rPr>
-        <w:t xml:space="preserve">Very disciplined and driven. Would love to be a part of the Big 4 business firms. Plan to get a </w:t>
+        <w:t xml:space="preserve"> close friend of mine. Currently on his last year of his Bachelor of Accounting in HEC. Very disciplined and driven. Would love to be a part of the Big 4 business firms. Plan to get a </w:t>
       </w:r>
       <w:proofErr w:type="gramStart"/>
       <w:r>
@@ -3389,6 +3401,7 @@
         </w:numPr>
         <w:spacing w:after="168" w:line="265" w:lineRule="auto"/>
         <w:ind w:right="3" w:hanging="217"/>
+        <w:jc w:val="both"/>
         <w:rPr>
           <w:rFonts w:ascii="Times New Roman" w:hAnsi="Times New Roman" w:cs="Times New Roman"/>
           <w:sz w:val="24"/>
@@ -3407,6 +3420,7 @@
     <w:p>
       <w:pPr>
         <w:ind w:left="-5" w:right="3"/>
+        <w:jc w:val="both"/>
         <w:rPr>
           <w:rFonts w:ascii="Times New Roman" w:hAnsi="Times New Roman" w:cs="Times New Roman"/>
           <w:b/>
@@ -3434,25 +3448,26 @@
         </w:numPr>
         <w:spacing w:after="168" w:line="265" w:lineRule="auto"/>
         <w:ind w:right="3" w:hanging="217"/>
-        <w:rPr>
-          <w:rFonts w:ascii="Times New Roman" w:hAnsi="Times New Roman" w:cs="Times New Roman"/>
-          <w:sz w:val="24"/>
-          <w:szCs w:val="24"/>
-        </w:rPr>
-      </w:pPr>
-      <w:r>
-        <w:rPr>
-          <w:rFonts w:ascii="Times New Roman" w:hAnsi="Times New Roman" w:cs="Times New Roman"/>
-          <w:sz w:val="24"/>
-          <w:szCs w:val="24"/>
-        </w:rPr>
-        <w:lastRenderedPageBreak/>
+        <w:jc w:val="both"/>
+        <w:rPr>
+          <w:rFonts w:ascii="Times New Roman" w:hAnsi="Times New Roman" w:cs="Times New Roman"/>
+          <w:sz w:val="24"/>
+          <w:szCs w:val="24"/>
+        </w:rPr>
+      </w:pPr>
+      <w:r>
+        <w:rPr>
+          <w:rFonts w:ascii="Times New Roman" w:hAnsi="Times New Roman" w:cs="Times New Roman"/>
+          <w:sz w:val="24"/>
+          <w:szCs w:val="24"/>
+        </w:rPr>
         <w:t>How much experience do you have in this field of study/work?</w:t>
       </w:r>
     </w:p>
     <w:p>
       <w:pPr>
         <w:ind w:left="-5" w:right="3"/>
+        <w:jc w:val="both"/>
         <w:rPr>
           <w:rFonts w:ascii="Times New Roman" w:hAnsi="Times New Roman" w:cs="Times New Roman"/>
           <w:b/>
@@ -3480,24 +3495,27 @@
         </w:numPr>
         <w:spacing w:after="168" w:line="265" w:lineRule="auto"/>
         <w:ind w:right="3" w:hanging="217"/>
-        <w:rPr>
-          <w:rFonts w:ascii="Times New Roman" w:hAnsi="Times New Roman" w:cs="Times New Roman"/>
-          <w:sz w:val="24"/>
-          <w:szCs w:val="24"/>
-        </w:rPr>
-      </w:pPr>
-      <w:r>
-        <w:rPr>
-          <w:rFonts w:ascii="Times New Roman" w:hAnsi="Times New Roman" w:cs="Times New Roman"/>
-          <w:sz w:val="24"/>
-          <w:szCs w:val="24"/>
-        </w:rPr>
+        <w:jc w:val="both"/>
+        <w:rPr>
+          <w:rFonts w:ascii="Times New Roman" w:hAnsi="Times New Roman" w:cs="Times New Roman"/>
+          <w:sz w:val="24"/>
+          <w:szCs w:val="24"/>
+        </w:rPr>
+      </w:pPr>
+      <w:r>
+        <w:rPr>
+          <w:rFonts w:ascii="Times New Roman" w:hAnsi="Times New Roman" w:cs="Times New Roman"/>
+          <w:sz w:val="24"/>
+          <w:szCs w:val="24"/>
+        </w:rPr>
+        <w:lastRenderedPageBreak/>
         <w:t>Do you enjoy your studies/work? If yes, which part interests you the most? If no, what do you not like about it?</w:t>
       </w:r>
     </w:p>
     <w:p>
       <w:pPr>
         <w:ind w:left="-5" w:right="3"/>
+        <w:jc w:val="both"/>
         <w:rPr>
           <w:rFonts w:ascii="Times New Roman" w:hAnsi="Times New Roman" w:cs="Times New Roman"/>
           <w:b/>
@@ -3525,6 +3543,7 @@
         </w:numPr>
         <w:spacing w:after="168" w:line="265" w:lineRule="auto"/>
         <w:ind w:right="3" w:hanging="217"/>
+        <w:jc w:val="both"/>
         <w:rPr>
           <w:rFonts w:ascii="Times New Roman" w:hAnsi="Times New Roman" w:cs="Times New Roman"/>
           <w:sz w:val="24"/>
@@ -3543,6 +3562,7 @@
     <w:p>
       <w:pPr>
         <w:ind w:left="-5" w:right="3"/>
+        <w:jc w:val="both"/>
         <w:rPr>
           <w:rFonts w:ascii="Times New Roman" w:hAnsi="Times New Roman" w:cs="Times New Roman"/>
           <w:sz w:val="24"/>
@@ -3576,6 +3596,7 @@
         </w:numPr>
         <w:spacing w:after="168" w:line="265" w:lineRule="auto"/>
         <w:ind w:right="3" w:hanging="217"/>
+        <w:jc w:val="both"/>
         <w:rPr>
           <w:rFonts w:ascii="Times New Roman" w:hAnsi="Times New Roman" w:cs="Times New Roman"/>
           <w:sz w:val="24"/>
@@ -3594,6 +3615,7 @@
     <w:p>
       <w:pPr>
         <w:ind w:left="-5" w:right="3"/>
+        <w:jc w:val="both"/>
         <w:rPr>
           <w:rFonts w:ascii="Times New Roman" w:hAnsi="Times New Roman" w:cs="Times New Roman"/>
           <w:b/>
@@ -3621,6 +3643,7 @@
         </w:numPr>
         <w:spacing w:after="168" w:line="265" w:lineRule="auto"/>
         <w:ind w:right="3" w:hanging="328"/>
+        <w:jc w:val="both"/>
         <w:rPr>
           <w:rFonts w:ascii="Times New Roman" w:hAnsi="Times New Roman" w:cs="Times New Roman"/>
           <w:sz w:val="24"/>
@@ -3639,6 +3662,7 @@
     <w:p>
       <w:pPr>
         <w:ind w:left="-5" w:right="3"/>
+        <w:jc w:val="both"/>
         <w:rPr>
           <w:rFonts w:ascii="Times New Roman" w:hAnsi="Times New Roman" w:cs="Times New Roman"/>
           <w:b/>
@@ -3666,6 +3690,7 @@
         </w:numPr>
         <w:spacing w:after="168" w:line="265" w:lineRule="auto"/>
         <w:ind w:right="3" w:hanging="328"/>
+        <w:jc w:val="both"/>
         <w:rPr>
           <w:rFonts w:ascii="Times New Roman" w:hAnsi="Times New Roman" w:cs="Times New Roman"/>
           <w:sz w:val="24"/>
@@ -3702,6 +3727,7 @@
     <w:p>
       <w:pPr>
         <w:ind w:left="-5" w:right="3"/>
+        <w:jc w:val="both"/>
         <w:rPr>
           <w:rFonts w:ascii="Times New Roman" w:hAnsi="Times New Roman" w:cs="Times New Roman"/>
           <w:b/>
@@ -3729,6 +3755,7 @@
         </w:numPr>
         <w:spacing w:after="168" w:line="265" w:lineRule="auto"/>
         <w:ind w:right="3" w:hanging="328"/>
+        <w:jc w:val="both"/>
         <w:rPr>
           <w:rFonts w:ascii="Times New Roman" w:hAnsi="Times New Roman" w:cs="Times New Roman"/>
           <w:sz w:val="24"/>
@@ -3747,6 +3774,7 @@
     <w:p>
       <w:pPr>
         <w:ind w:left="-5" w:right="3"/>
+        <w:jc w:val="both"/>
         <w:rPr>
           <w:rFonts w:ascii="Times New Roman" w:hAnsi="Times New Roman" w:cs="Times New Roman"/>
           <w:b/>
@@ -3774,6 +3802,7 @@
         </w:numPr>
         <w:spacing w:after="168" w:line="265" w:lineRule="auto"/>
         <w:ind w:right="3" w:hanging="328"/>
+        <w:jc w:val="both"/>
         <w:rPr>
           <w:rFonts w:ascii="Times New Roman" w:hAnsi="Times New Roman" w:cs="Times New Roman"/>
           <w:sz w:val="24"/>
@@ -3793,6 +3822,7 @@
       <w:pPr>
         <w:spacing w:after="168" w:line="265" w:lineRule="auto"/>
         <w:ind w:right="3"/>
+        <w:jc w:val="both"/>
         <w:rPr>
           <w:rFonts w:ascii="Times New Roman" w:hAnsi="Times New Roman" w:cs="Times New Roman"/>
           <w:b/>
@@ -3820,6 +3850,7 @@
         </w:numPr>
         <w:spacing w:after="168" w:line="265" w:lineRule="auto"/>
         <w:ind w:right="3" w:hanging="328"/>
+        <w:jc w:val="both"/>
         <w:rPr>
           <w:rFonts w:ascii="Times New Roman" w:hAnsi="Times New Roman" w:cs="Times New Roman"/>
           <w:sz w:val="24"/>
@@ -3838,6 +3869,7 @@
     <w:p>
       <w:pPr>
         <w:ind w:left="-5" w:right="3"/>
+        <w:jc w:val="both"/>
         <w:rPr>
           <w:rFonts w:ascii="Times New Roman" w:hAnsi="Times New Roman" w:cs="Times New Roman"/>
           <w:b/>
@@ -3865,6 +3897,7 @@
         </w:numPr>
         <w:spacing w:after="168" w:line="265" w:lineRule="auto"/>
         <w:ind w:right="3" w:hanging="328"/>
+        <w:jc w:val="both"/>
         <w:rPr>
           <w:rFonts w:ascii="Times New Roman" w:hAnsi="Times New Roman" w:cs="Times New Roman"/>
           <w:sz w:val="24"/>
@@ -3883,6 +3916,7 @@
     <w:p>
       <w:pPr>
         <w:ind w:left="-5" w:right="3"/>
+        <w:jc w:val="both"/>
         <w:rPr>
           <w:rFonts w:ascii="Times New Roman" w:hAnsi="Times New Roman" w:cs="Times New Roman"/>
           <w:b/>
@@ -3910,6 +3944,7 @@
         </w:numPr>
         <w:spacing w:after="168" w:line="265" w:lineRule="auto"/>
         <w:ind w:right="3" w:hanging="328"/>
+        <w:jc w:val="both"/>
         <w:rPr>
           <w:rFonts w:ascii="Times New Roman" w:hAnsi="Times New Roman" w:cs="Times New Roman"/>
           <w:sz w:val="24"/>
@@ -3928,6 +3963,7 @@
     <w:p>
       <w:pPr>
         <w:ind w:left="-5" w:right="3"/>
+        <w:jc w:val="both"/>
         <w:rPr>
           <w:rFonts w:ascii="Times New Roman" w:hAnsi="Times New Roman" w:cs="Times New Roman"/>
           <w:b/>
@@ -3955,25 +3991,26 @@
         </w:numPr>
         <w:spacing w:after="168" w:line="265" w:lineRule="auto"/>
         <w:ind w:right="3" w:hanging="328"/>
-        <w:rPr>
-          <w:rFonts w:ascii="Times New Roman" w:hAnsi="Times New Roman" w:cs="Times New Roman"/>
-          <w:sz w:val="24"/>
-          <w:szCs w:val="24"/>
-        </w:rPr>
-      </w:pPr>
-      <w:r>
-        <w:rPr>
-          <w:rFonts w:ascii="Times New Roman" w:hAnsi="Times New Roman" w:cs="Times New Roman"/>
-          <w:sz w:val="24"/>
-          <w:szCs w:val="24"/>
-        </w:rPr>
-        <w:lastRenderedPageBreak/>
+        <w:jc w:val="both"/>
+        <w:rPr>
+          <w:rFonts w:ascii="Times New Roman" w:hAnsi="Times New Roman" w:cs="Times New Roman"/>
+          <w:sz w:val="24"/>
+          <w:szCs w:val="24"/>
+        </w:rPr>
+      </w:pPr>
+      <w:r>
+        <w:rPr>
+          <w:rFonts w:ascii="Times New Roman" w:hAnsi="Times New Roman" w:cs="Times New Roman"/>
+          <w:sz w:val="24"/>
+          <w:szCs w:val="24"/>
+        </w:rPr>
         <w:t>Currently, my team and I are designing a scientific calculator and we are hoping to get your input to improve our design. How much experience do you have with a Scientific Calculator, and how often do you use one?</w:t>
       </w:r>
     </w:p>
     <w:p>
       <w:pPr>
         <w:ind w:left="-5" w:right="3"/>
+        <w:jc w:val="both"/>
         <w:rPr>
           <w:rFonts w:ascii="Times New Roman" w:hAnsi="Times New Roman" w:cs="Times New Roman"/>
           <w:b/>
@@ -4001,18 +4038,20 @@
         </w:numPr>
         <w:spacing w:after="168" w:line="265" w:lineRule="auto"/>
         <w:ind w:right="3" w:hanging="328"/>
-        <w:rPr>
-          <w:rFonts w:ascii="Times New Roman" w:hAnsi="Times New Roman" w:cs="Times New Roman"/>
-          <w:sz w:val="24"/>
-          <w:szCs w:val="24"/>
-        </w:rPr>
-      </w:pPr>
-      <w:r>
-        <w:rPr>
-          <w:rFonts w:ascii="Times New Roman" w:hAnsi="Times New Roman" w:cs="Times New Roman"/>
-          <w:sz w:val="24"/>
-          <w:szCs w:val="24"/>
-        </w:rPr>
+        <w:jc w:val="both"/>
+        <w:rPr>
+          <w:rFonts w:ascii="Times New Roman" w:hAnsi="Times New Roman" w:cs="Times New Roman"/>
+          <w:sz w:val="24"/>
+          <w:szCs w:val="24"/>
+        </w:rPr>
+      </w:pPr>
+      <w:r>
+        <w:rPr>
+          <w:rFonts w:ascii="Times New Roman" w:hAnsi="Times New Roman" w:cs="Times New Roman"/>
+          <w:sz w:val="24"/>
+          <w:szCs w:val="24"/>
+        </w:rPr>
+        <w:lastRenderedPageBreak/>
         <w:t xml:space="preserve">Are there any functions you feel should be included in a Scientific Calculator but </w:t>
       </w:r>
       <w:proofErr w:type="gramStart"/>
@@ -4037,6 +4076,7 @@
     <w:p>
       <w:pPr>
         <w:ind w:left="-5" w:right="3"/>
+        <w:jc w:val="both"/>
         <w:rPr>
           <w:rFonts w:ascii="Times New Roman" w:hAnsi="Times New Roman" w:cs="Times New Roman"/>
           <w:b/>
@@ -4064,6 +4104,7 @@
         </w:numPr>
         <w:spacing w:after="168" w:line="265" w:lineRule="auto"/>
         <w:ind w:right="3" w:hanging="328"/>
+        <w:jc w:val="both"/>
         <w:rPr>
           <w:rFonts w:ascii="Times New Roman" w:hAnsi="Times New Roman" w:cs="Times New Roman"/>
           <w:sz w:val="24"/>
@@ -4100,6 +4141,7 @@
     <w:p>
       <w:pPr>
         <w:ind w:left="-5" w:right="3"/>
+        <w:jc w:val="both"/>
         <w:rPr>
           <w:rFonts w:ascii="Times New Roman" w:hAnsi="Times New Roman" w:cs="Times New Roman"/>
           <w:sz w:val="24"/>
@@ -4133,6 +4175,7 @@
         </w:numPr>
         <w:spacing w:after="168" w:line="265" w:lineRule="auto"/>
         <w:ind w:right="3" w:hanging="328"/>
+        <w:jc w:val="both"/>
         <w:rPr>
           <w:rFonts w:ascii="Times New Roman" w:hAnsi="Times New Roman" w:cs="Times New Roman"/>
           <w:sz w:val="24"/>
@@ -4151,6 +4194,7 @@
     <w:p>
       <w:pPr>
         <w:ind w:left="-5" w:right="3"/>
+        <w:jc w:val="both"/>
         <w:rPr>
           <w:rFonts w:ascii="Times New Roman" w:hAnsi="Times New Roman" w:cs="Times New Roman"/>
           <w:b/>
@@ -4178,6 +4222,7 @@
         </w:numPr>
         <w:spacing w:after="168" w:line="265" w:lineRule="auto"/>
         <w:ind w:right="3" w:hanging="328"/>
+        <w:jc w:val="both"/>
         <w:rPr>
           <w:rFonts w:ascii="Times New Roman" w:hAnsi="Times New Roman" w:cs="Times New Roman"/>
           <w:sz w:val="24"/>
@@ -4214,6 +4259,7 @@
     <w:p>
       <w:pPr>
         <w:ind w:left="-5" w:right="3"/>
+        <w:jc w:val="both"/>
         <w:rPr>
           <w:rFonts w:ascii="Times New Roman" w:hAnsi="Times New Roman" w:cs="Times New Roman"/>
           <w:b/>
@@ -4241,6 +4287,7 @@
         </w:numPr>
         <w:spacing w:after="168" w:line="265" w:lineRule="auto"/>
         <w:ind w:right="3" w:hanging="328"/>
+        <w:jc w:val="both"/>
         <w:rPr>
           <w:rFonts w:ascii="Times New Roman" w:hAnsi="Times New Roman" w:cs="Times New Roman"/>
           <w:sz w:val="24"/>
@@ -4259,6 +4306,7 @@
     <w:p>
       <w:pPr>
         <w:ind w:left="-5" w:right="3"/>
+        <w:jc w:val="both"/>
         <w:rPr>
           <w:rFonts w:ascii="Times New Roman" w:hAnsi="Times New Roman" w:cs="Times New Roman"/>
           <w:sz w:val="24"/>
@@ -4292,39 +4340,21 @@
         </w:numPr>
         <w:spacing w:after="168" w:line="265" w:lineRule="auto"/>
         <w:ind w:right="3" w:hanging="328"/>
-        <w:rPr>
-          <w:rFonts w:ascii="Times New Roman" w:hAnsi="Times New Roman" w:cs="Times New Roman"/>
-          <w:sz w:val="24"/>
-          <w:szCs w:val="24"/>
-        </w:rPr>
-      </w:pPr>
-      <w:r>
-        <w:rPr>
-          <w:rFonts w:ascii="Times New Roman" w:hAnsi="Times New Roman" w:cs="Times New Roman"/>
-          <w:sz w:val="24"/>
-          <w:szCs w:val="24"/>
-        </w:rPr>
-        <w:t xml:space="preserve">Our calculator will include the functions for exponential functions, </w:t>
-      </w:r>
-      <w:proofErr w:type="spellStart"/>
-      <w:r>
-        <w:rPr>
-          <w:rFonts w:ascii="Times New Roman" w:hAnsi="Times New Roman" w:cs="Times New Roman"/>
-          <w:sz w:val="24"/>
-          <w:szCs w:val="24"/>
-        </w:rPr>
-        <w:t>arccos</w:t>
-      </w:r>
-      <w:proofErr w:type="spellEnd"/>
-      <w:r>
-        <w:rPr>
-          <w:rFonts w:ascii="Times New Roman" w:hAnsi="Times New Roman" w:cs="Times New Roman"/>
-          <w:sz w:val="24"/>
-          <w:szCs w:val="24"/>
-        </w:rPr>
-        <w:t xml:space="preserve">, log, Gamma, Mean Absolute Deviation, Standard Deviation, </w:t>
-      </w:r>
-      <w:proofErr w:type="spellStart"/>
+        <w:jc w:val="both"/>
+        <w:rPr>
+          <w:rFonts w:ascii="Times New Roman" w:hAnsi="Times New Roman" w:cs="Times New Roman"/>
+          <w:sz w:val="24"/>
+          <w:szCs w:val="24"/>
+        </w:rPr>
+      </w:pPr>
+      <w:r>
+        <w:rPr>
+          <w:rFonts w:ascii="Times New Roman" w:hAnsi="Times New Roman" w:cs="Times New Roman"/>
+          <w:sz w:val="24"/>
+          <w:szCs w:val="24"/>
+        </w:rPr>
+        <w:t xml:space="preserve">Our calculator will include the functions for exponential functions, arccos, log, Gamma, Mean Absolute Deviation, Standard Deviation, </w:t>
+      </w:r>
       <w:proofErr w:type="gramStart"/>
       <w:r>
         <w:rPr>
@@ -4334,7 +4364,6 @@
         </w:rPr>
         <w:t>sinh</w:t>
       </w:r>
-      <w:proofErr w:type="spellEnd"/>
       <w:proofErr w:type="gramEnd"/>
       <w:r>
         <w:rPr>
@@ -4348,6 +4377,7 @@
     <w:p>
       <w:pPr>
         <w:ind w:left="-5" w:right="3"/>
+        <w:jc w:val="both"/>
         <w:rPr>
           <w:rFonts w:ascii="Times New Roman" w:hAnsi="Times New Roman" w:cs="Times New Roman"/>
           <w:sz w:val="24"/>
@@ -4381,6 +4411,7 @@
         </w:numPr>
         <w:spacing w:after="168" w:line="265" w:lineRule="auto"/>
         <w:ind w:right="3" w:hanging="328"/>
+        <w:jc w:val="both"/>
         <w:rPr>
           <w:rFonts w:ascii="Times New Roman" w:hAnsi="Times New Roman" w:cs="Times New Roman"/>
           <w:sz w:val="24"/>
@@ -4411,30 +4442,13 @@
           <w:sz w:val="24"/>
           <w:szCs w:val="24"/>
         </w:rPr>
-        <w:t xml:space="preserve"> see yourself using any of the functions mentioned, or some </w:t>
-      </w:r>
-      <w:proofErr w:type="spellStart"/>
-      <w:r>
-        <w:rPr>
-          <w:rFonts w:ascii="Times New Roman" w:hAnsi="Times New Roman" w:cs="Times New Roman"/>
-          <w:sz w:val="24"/>
-          <w:szCs w:val="24"/>
-        </w:rPr>
-        <w:t>otherreason</w:t>
-      </w:r>
-      <w:proofErr w:type="spellEnd"/>
-      <w:r>
-        <w:rPr>
-          <w:rFonts w:ascii="Times New Roman" w:hAnsi="Times New Roman" w:cs="Times New Roman"/>
-          <w:sz w:val="24"/>
-          <w:szCs w:val="24"/>
-        </w:rPr>
-        <w:t>?</w:t>
+        <w:t xml:space="preserve"> see yourself using any of the functions mentioned, or some otherreason?</w:t>
       </w:r>
     </w:p>
     <w:p>
       <w:pPr>
         <w:ind w:left="-5" w:right="3"/>
+        <w:jc w:val="both"/>
         <w:rPr>
           <w:rFonts w:ascii="Times New Roman" w:hAnsi="Times New Roman" w:cs="Times New Roman"/>
           <w:sz w:val="24"/>
@@ -4458,6 +4472,7 @@
         </w:numPr>
         <w:spacing w:after="168" w:line="265" w:lineRule="auto"/>
         <w:ind w:right="3" w:hanging="328"/>
+        <w:jc w:val="both"/>
         <w:rPr>
           <w:rFonts w:ascii="Times New Roman" w:hAnsi="Times New Roman" w:cs="Times New Roman"/>
           <w:sz w:val="24"/>
@@ -4476,6 +4491,7 @@
     <w:p>
       <w:pPr>
         <w:ind w:left="-5" w:right="3"/>
+        <w:jc w:val="both"/>
         <w:rPr>
           <w:rFonts w:ascii="Times New Roman" w:hAnsi="Times New Roman" w:cs="Times New Roman"/>
           <w:b/>
@@ -4520,6 +4536,7 @@
     <w:p>
       <w:pPr>
         <w:ind w:left="-5" w:right="3"/>
+        <w:jc w:val="both"/>
         <w:rPr>
           <w:rFonts w:ascii="Times New Roman" w:hAnsi="Times New Roman" w:cs="Times New Roman"/>
           <w:sz w:val="24"/>
@@ -4538,6 +4555,7 @@
     <w:p>
       <w:pPr>
         <w:ind w:left="-5" w:right="3"/>
+        <w:jc w:val="both"/>
         <w:rPr>
           <w:rFonts w:ascii="Times New Roman" w:hAnsi="Times New Roman" w:cs="Times New Roman"/>
           <w:b/>
@@ -4565,25 +4583,26 @@
         </w:numPr>
         <w:spacing w:after="168" w:line="265" w:lineRule="auto"/>
         <w:ind w:right="3" w:hanging="328"/>
-        <w:rPr>
-          <w:rFonts w:ascii="Times New Roman" w:hAnsi="Times New Roman" w:cs="Times New Roman"/>
-          <w:sz w:val="24"/>
-          <w:szCs w:val="24"/>
-        </w:rPr>
-      </w:pPr>
-      <w:r>
-        <w:rPr>
-          <w:rFonts w:ascii="Times New Roman" w:hAnsi="Times New Roman" w:cs="Times New Roman"/>
-          <w:sz w:val="24"/>
-          <w:szCs w:val="24"/>
-        </w:rPr>
-        <w:lastRenderedPageBreak/>
+        <w:jc w:val="both"/>
+        <w:rPr>
+          <w:rFonts w:ascii="Times New Roman" w:hAnsi="Times New Roman" w:cs="Times New Roman"/>
+          <w:sz w:val="24"/>
+          <w:szCs w:val="24"/>
+        </w:rPr>
+      </w:pPr>
+      <w:r>
+        <w:rPr>
+          <w:rFonts w:ascii="Times New Roman" w:hAnsi="Times New Roman" w:cs="Times New Roman"/>
+          <w:sz w:val="24"/>
+          <w:szCs w:val="24"/>
+        </w:rPr>
         <w:t>Are there any features you would like to see included in this calculator that you think would make the design better?</w:t>
       </w:r>
     </w:p>
     <w:p>
       <w:pPr>
         <w:ind w:left="-5" w:right="3"/>
+        <w:jc w:val="both"/>
         <w:rPr>
           <w:rFonts w:ascii="Times New Roman" w:hAnsi="Times New Roman" w:cs="Times New Roman"/>
           <w:b/>
@@ -4611,6 +4630,7 @@
         </w:numPr>
         <w:spacing w:after="168" w:line="265" w:lineRule="auto"/>
         <w:ind w:right="3" w:hanging="328"/>
+        <w:jc w:val="both"/>
         <w:rPr>
           <w:rFonts w:ascii="Times New Roman" w:hAnsi="Times New Roman" w:cs="Times New Roman"/>
           <w:sz w:val="24"/>
@@ -4628,22 +4648,24 @@
     </w:p>
     <w:p>
       <w:pPr>
-        <w:rPr>
-          <w:rFonts w:ascii="Times New Roman" w:hAnsi="Times New Roman" w:cs="Times New Roman"/>
-          <w:b/>
-          <w:bCs/>
-          <w:sz w:val="24"/>
-          <w:szCs w:val="24"/>
-        </w:rPr>
-      </w:pPr>
-      <w:r>
-        <w:rPr>
-          <w:rFonts w:ascii="Times New Roman" w:hAnsi="Times New Roman" w:cs="Times New Roman"/>
-          <w:b/>
-          <w:bCs/>
-          <w:sz w:val="24"/>
-          <w:szCs w:val="24"/>
-        </w:rPr>
+        <w:jc w:val="both"/>
+        <w:rPr>
+          <w:rFonts w:ascii="Times New Roman" w:hAnsi="Times New Roman" w:cs="Times New Roman"/>
+          <w:b/>
+          <w:bCs/>
+          <w:sz w:val="24"/>
+          <w:szCs w:val="24"/>
+        </w:rPr>
+      </w:pPr>
+      <w:r>
+        <w:rPr>
+          <w:rFonts w:ascii="Times New Roman" w:hAnsi="Times New Roman" w:cs="Times New Roman"/>
+          <w:b/>
+          <w:bCs/>
+          <w:sz w:val="24"/>
+          <w:szCs w:val="24"/>
+        </w:rPr>
+        <w:lastRenderedPageBreak/>
         <w:t>As many as a standard scientific calculator.</w:t>
       </w:r>
     </w:p>
@@ -4655,6 +4677,7 @@
         </w:numPr>
         <w:spacing w:after="168" w:line="265" w:lineRule="auto"/>
         <w:ind w:right="3" w:hanging="328"/>
+        <w:jc w:val="both"/>
         <w:rPr>
           <w:rFonts w:ascii="Times New Roman" w:hAnsi="Times New Roman" w:cs="Times New Roman"/>
           <w:sz w:val="24"/>
@@ -4691,6 +4714,7 @@
     <w:p>
       <w:pPr>
         <w:ind w:left="-5" w:right="3"/>
+        <w:jc w:val="both"/>
         <w:rPr>
           <w:rFonts w:ascii="Times New Roman" w:hAnsi="Times New Roman" w:cs="Times New Roman"/>
           <w:b/>
@@ -4718,6 +4742,7 @@
         </w:numPr>
         <w:spacing w:after="168" w:line="265" w:lineRule="auto"/>
         <w:ind w:right="3" w:hanging="328"/>
+        <w:jc w:val="both"/>
         <w:rPr>
           <w:rFonts w:ascii="Times New Roman" w:hAnsi="Times New Roman" w:cs="Times New Roman"/>
           <w:sz w:val="24"/>
@@ -4736,6 +4761,7 @@
     <w:p>
       <w:pPr>
         <w:ind w:left="-5" w:right="3"/>
+        <w:jc w:val="both"/>
         <w:rPr>
           <w:rFonts w:ascii="Times New Roman" w:hAnsi="Times New Roman" w:cs="Times New Roman"/>
           <w:b/>
@@ -4763,6 +4789,7 @@
         </w:numPr>
         <w:spacing w:after="168" w:line="265" w:lineRule="auto"/>
         <w:ind w:right="3" w:hanging="328"/>
+        <w:jc w:val="both"/>
         <w:rPr>
           <w:rFonts w:ascii="Times New Roman" w:hAnsi="Times New Roman" w:cs="Times New Roman"/>
           <w:sz w:val="24"/>
@@ -4781,6 +4808,7 @@
     <w:p>
       <w:pPr>
         <w:ind w:left="-5" w:right="3"/>
+        <w:jc w:val="both"/>
         <w:rPr>
           <w:rFonts w:ascii="Times New Roman" w:hAnsi="Times New Roman" w:cs="Times New Roman"/>
           <w:b/>
@@ -4808,6 +4836,7 @@
         </w:numPr>
         <w:spacing w:after="168" w:line="265" w:lineRule="auto"/>
         <w:ind w:right="3" w:hanging="328"/>
+        <w:jc w:val="both"/>
         <w:rPr>
           <w:rFonts w:ascii="Times New Roman" w:hAnsi="Times New Roman" w:cs="Times New Roman"/>
           <w:sz w:val="24"/>
@@ -4826,6 +4855,7 @@
     <w:p>
       <w:pPr>
         <w:ind w:left="-5" w:right="3"/>
+        <w:jc w:val="both"/>
         <w:rPr>
           <w:rFonts w:ascii="Times New Roman" w:hAnsi="Times New Roman" w:cs="Times New Roman"/>
           <w:b/>
@@ -4853,6 +4883,7 @@
         </w:numPr>
         <w:spacing w:after="168" w:line="337" w:lineRule="auto"/>
         <w:ind w:right="3" w:hanging="328"/>
+        <w:jc w:val="both"/>
         <w:rPr>
           <w:rFonts w:ascii="Times New Roman" w:hAnsi="Times New Roman" w:cs="Times New Roman"/>
           <w:sz w:val="24"/>
@@ -4890,6 +4921,7 @@
       <w:pPr>
         <w:spacing w:after="168" w:line="337" w:lineRule="auto"/>
         <w:ind w:left="328" w:right="3"/>
+        <w:jc w:val="both"/>
         <w:rPr>
           <w:rFonts w:ascii="Times New Roman" w:hAnsi="Times New Roman" w:cs="Times New Roman"/>
           <w:b/>
@@ -4911,17 +4943,19 @@
     </w:p>
     <w:p>
       <w:pPr>
-        <w:rPr>
-          <w:rFonts w:ascii="Times New Roman" w:hAnsi="Times New Roman" w:cs="Times New Roman"/>
-          <w:b/>
-          <w:bCs/>
-          <w:sz w:val="24"/>
-          <w:szCs w:val="24"/>
-        </w:rPr>
-      </w:pPr>
-    </w:p>
-    <w:p>
-      <w:pPr>
+        <w:jc w:val="both"/>
+        <w:rPr>
+          <w:rFonts w:ascii="Times New Roman" w:hAnsi="Times New Roman" w:cs="Times New Roman"/>
+          <w:b/>
+          <w:bCs/>
+          <w:sz w:val="24"/>
+          <w:szCs w:val="24"/>
+        </w:rPr>
+      </w:pPr>
+    </w:p>
+    <w:p>
+      <w:pPr>
+        <w:jc w:val="both"/>
         <w:rPr>
           <w:rFonts w:ascii="Times New Roman" w:hAnsi="Times New Roman" w:cs="Times New Roman"/>
           <w:b/>
@@ -4943,52 +4977,56 @@
     </w:p>
     <w:p>
       <w:pPr>
-        <w:rPr>
-          <w:rFonts w:ascii="Times New Roman" w:hAnsi="Times New Roman" w:cs="Times New Roman"/>
-          <w:sz w:val="24"/>
-          <w:szCs w:val="24"/>
-        </w:rPr>
-      </w:pPr>
-      <w:r>
-        <w:rPr>
-          <w:rFonts w:ascii="Times New Roman" w:hAnsi="Times New Roman" w:cs="Times New Roman"/>
-          <w:sz w:val="24"/>
-          <w:szCs w:val="24"/>
-        </w:rPr>
-        <w:t>This interview started like any other standard interview. We started by getting to know more about the interviewee by asking them typical questions</w:t>
-      </w:r>
-      <w:r>
-        <w:rPr>
-          <w:rFonts w:ascii="Times New Roman" w:hAnsi="Times New Roman" w:cs="Times New Roman"/>
-          <w:sz w:val="24"/>
-          <w:szCs w:val="24"/>
-        </w:rPr>
-        <w:t xml:space="preserve"> about their education, their interests etc. Once this has been done, we started to dig deeper by asking more precise questions regarding calculators such as knowing how often they used the calculator for example. Finally, we asked very specific questions concerning their opinion and their point of view on the features offered by a standard scientific calculator. In these questions, we let them talk more about their view on possible additions as it is the core of the interview.</w:t>
-      </w:r>
-    </w:p>
-    <w:p>
-      <w:pPr>
-        <w:rPr>
-          <w:rFonts w:ascii="Times New Roman" w:hAnsi="Times New Roman" w:cs="Times New Roman"/>
-          <w:sz w:val="24"/>
-          <w:szCs w:val="24"/>
-        </w:rPr>
-      </w:pPr>
-      <w:r>
-        <w:rPr>
-          <w:rFonts w:ascii="Times New Roman" w:hAnsi="Times New Roman" w:cs="Times New Roman"/>
-          <w:sz w:val="24"/>
-          <w:szCs w:val="24"/>
-        </w:rPr>
-        <w:t xml:space="preserve">For the first interviewee, he really seemed to think that the features of the standard scientific calculator were more than enough to fit his needs. To be honest, this response from him greatly shocked us especially since he is </w:t>
-      </w:r>
-      <w:r>
-        <w:rPr>
-          <w:rFonts w:ascii="Times New Roman" w:hAnsi="Times New Roman" w:cs="Times New Roman"/>
-          <w:sz w:val="24"/>
-          <w:szCs w:val="24"/>
-        </w:rPr>
-        <w:t xml:space="preserve">an engineering student. We thought that he would react positively towards adding these functions since his field requires a whole of calculations. In the </w:t>
+        <w:jc w:val="both"/>
+        <w:rPr>
+          <w:rFonts w:ascii="Times New Roman" w:hAnsi="Times New Roman" w:cs="Times New Roman"/>
+          <w:sz w:val="24"/>
+          <w:szCs w:val="24"/>
+        </w:rPr>
+      </w:pPr>
+      <w:r>
+        <w:rPr>
+          <w:rFonts w:ascii="Times New Roman" w:hAnsi="Times New Roman" w:cs="Times New Roman"/>
+          <w:sz w:val="24"/>
+          <w:szCs w:val="24"/>
+        </w:rPr>
+        <w:t>This interview started like any other standard interview. We started by getting to know more about the interviewee by asking them typical questions about their education, their interests etc. Once this has been done, we started to dig deeper by asking more precise questions regarding calculators such as knowing how often they used the calculator for example. Finally, we asked very specific questions concerning their opinion and their point of view on the features offered by a standard scientific calculator. In these questions, we let them talk more about their view on possible additions as it is the core of the interview.</w:t>
+      </w:r>
+    </w:p>
+    <w:p>
+      <w:pPr>
+        <w:jc w:val="both"/>
+        <w:rPr>
+          <w:rFonts w:ascii="Times New Roman" w:hAnsi="Times New Roman" w:cs="Times New Roman"/>
+          <w:sz w:val="24"/>
+          <w:szCs w:val="24"/>
+        </w:rPr>
+      </w:pPr>
+      <w:r>
+        <w:rPr>
+          <w:rFonts w:ascii="Times New Roman" w:hAnsi="Times New Roman" w:cs="Times New Roman"/>
+          <w:sz w:val="24"/>
+          <w:szCs w:val="24"/>
+        </w:rPr>
+        <w:t>For the first interviewee, he really seemed to think that the features of the standard scientific calculator were more than enough to fit his needs. To be honest, this response from him greatly shocked us especially since he is an engineering student. We thought that he would react positively towards adding these functions since his field requires a whole of calculations. In the end, it just happened that all the functionalities he needed were already implemented in a standard scientific calculator.</w:t>
+      </w:r>
+    </w:p>
+    <w:p>
+      <w:pPr>
+        <w:jc w:val="both"/>
+        <w:rPr>
+          <w:rFonts w:ascii="Times New Roman" w:hAnsi="Times New Roman" w:cs="Times New Roman"/>
+          <w:sz w:val="24"/>
+          <w:szCs w:val="24"/>
+        </w:rPr>
+      </w:pPr>
+      <w:r>
+        <w:rPr>
+          <w:rFonts w:ascii="Times New Roman" w:hAnsi="Times New Roman" w:cs="Times New Roman"/>
+          <w:sz w:val="24"/>
+          <w:szCs w:val="24"/>
+        </w:rPr>
+        <w:t xml:space="preserve">For the second interview, he also seemed to think that we did not need to add new features to a standard scientific calculator. His response was rather expected since being an accountant major, they would not need especially complex functions like the ones we are trying to implement. </w:t>
       </w:r>
       <w:r>
         <w:rPr>
@@ -4997,88 +5035,71 @@
           <w:szCs w:val="24"/>
         </w:rPr>
         <w:lastRenderedPageBreak/>
-        <w:t>end, it just happened that all the functionalities he needed were already implemented in a standard scientific calculator.</w:t>
-      </w:r>
-    </w:p>
-    <w:p>
-      <w:pPr>
-        <w:rPr>
-          <w:rFonts w:ascii="Times New Roman" w:hAnsi="Times New Roman" w:cs="Times New Roman"/>
-          <w:sz w:val="24"/>
-          <w:szCs w:val="24"/>
-        </w:rPr>
-      </w:pPr>
-      <w:r>
-        <w:rPr>
-          <w:rFonts w:ascii="Times New Roman" w:hAnsi="Times New Roman" w:cs="Times New Roman"/>
-          <w:sz w:val="24"/>
-          <w:szCs w:val="24"/>
-        </w:rPr>
-        <w:t xml:space="preserve">For the second interview, he also seemed to think that we did not need to add new features to a standard scientific calculator. His response was rather expected since being an accountant major, they would not need especially complex functions like the ones we are trying to implement. However, he did mention that it would be </w:t>
-      </w:r>
-      <w:r>
-        <w:rPr>
-          <w:rFonts w:ascii="Times New Roman" w:hAnsi="Times New Roman" w:cs="Times New Roman"/>
-          <w:sz w:val="24"/>
-          <w:szCs w:val="24"/>
-        </w:rPr>
-        <w:t>interesting to add better graphing abilities. His idea was that better graphing abilities on a calculator would help people get a faster grasp of what they are doing.</w:t>
-      </w:r>
-    </w:p>
-    <w:p>
-      <w:pPr>
-        <w:rPr>
-          <w:rFonts w:ascii="Times New Roman" w:hAnsi="Times New Roman" w:cs="Times New Roman"/>
-          <w:sz w:val="24"/>
-          <w:szCs w:val="24"/>
-        </w:rPr>
-      </w:pPr>
-    </w:p>
-    <w:p>
-      <w:pPr>
-        <w:rPr>
-          <w:rFonts w:ascii="Times New Roman" w:hAnsi="Times New Roman" w:cs="Times New Roman"/>
-          <w:sz w:val="24"/>
-          <w:szCs w:val="24"/>
-        </w:rPr>
-      </w:pPr>
-    </w:p>
-    <w:p>
-      <w:pPr>
-        <w:rPr>
-          <w:rFonts w:ascii="Times New Roman" w:hAnsi="Times New Roman" w:cs="Times New Roman"/>
-          <w:sz w:val="24"/>
-          <w:szCs w:val="24"/>
-        </w:rPr>
-      </w:pPr>
-    </w:p>
-    <w:p>
-      <w:pPr>
-        <w:rPr>
-          <w:rFonts w:ascii="Times New Roman" w:hAnsi="Times New Roman" w:cs="Times New Roman"/>
-          <w:sz w:val="24"/>
-          <w:szCs w:val="24"/>
-        </w:rPr>
-      </w:pPr>
-    </w:p>
-    <w:p>
-      <w:pPr>
-        <w:rPr>
-          <w:rFonts w:ascii="Times New Roman" w:hAnsi="Times New Roman" w:cs="Times New Roman"/>
-          <w:sz w:val="24"/>
-          <w:szCs w:val="24"/>
-        </w:rPr>
-      </w:pPr>
-    </w:p>
-    <w:p>
-      <w:pPr>
-        <w:rPr>
-          <w:rFonts w:ascii="Times New Roman" w:hAnsi="Times New Roman" w:cs="Times New Roman"/>
-          <w:sz w:val="24"/>
-          <w:szCs w:val="24"/>
-        </w:rPr>
-      </w:pPr>
-    </w:p>
+        <w:t>However, he did mention that it would be interesting to add better graphing abilities. His idea was that better graphing abilities on a calculator would help people get a faster grasp of what they are doing.</w:t>
+      </w:r>
+    </w:p>
+    <w:p>
+      <w:pPr>
+        <w:jc w:val="both"/>
+        <w:rPr>
+          <w:rFonts w:ascii="Times New Roman" w:hAnsi="Times New Roman" w:cs="Times New Roman"/>
+          <w:sz w:val="24"/>
+          <w:szCs w:val="24"/>
+        </w:rPr>
+      </w:pPr>
+    </w:p>
+    <w:p>
+      <w:pPr>
+        <w:jc w:val="both"/>
+        <w:rPr>
+          <w:rFonts w:ascii="Times New Roman" w:hAnsi="Times New Roman" w:cs="Times New Roman"/>
+          <w:sz w:val="24"/>
+          <w:szCs w:val="24"/>
+        </w:rPr>
+      </w:pPr>
+    </w:p>
+    <w:p>
+      <w:pPr>
+        <w:jc w:val="both"/>
+        <w:rPr>
+          <w:rFonts w:ascii="Times New Roman" w:hAnsi="Times New Roman" w:cs="Times New Roman"/>
+          <w:sz w:val="24"/>
+          <w:szCs w:val="24"/>
+        </w:rPr>
+      </w:pPr>
+    </w:p>
+    <w:p>
+      <w:pPr>
+        <w:jc w:val="both"/>
+        <w:rPr>
+          <w:rFonts w:ascii="Times New Roman" w:hAnsi="Times New Roman" w:cs="Times New Roman"/>
+          <w:sz w:val="24"/>
+          <w:szCs w:val="24"/>
+        </w:rPr>
+      </w:pPr>
+    </w:p>
+    <w:p>
+      <w:pPr>
+        <w:jc w:val="both"/>
+        <w:rPr>
+          <w:rFonts w:ascii="Times New Roman" w:hAnsi="Times New Roman" w:cs="Times New Roman"/>
+          <w:sz w:val="24"/>
+          <w:szCs w:val="24"/>
+        </w:rPr>
+      </w:pPr>
+    </w:p>
+    <w:p>
+      <w:pPr>
+        <w:jc w:val="both"/>
+        <w:rPr>
+          <w:rFonts w:ascii="Times New Roman" w:hAnsi="Times New Roman" w:cs="Times New Roman"/>
+          <w:sz w:val="24"/>
+          <w:szCs w:val="24"/>
+        </w:rPr>
+      </w:pPr>
+    </w:p>
+    <w:p/>
+    <w:p/>
     <w:sectPr>
       <w:pgSz w:w="12240" w:h="15840"/>
       <w:pgMar w:top="1440" w:right="1440" w:bottom="1440" w:left="1440" w:header="708" w:footer="708" w:gutter="0"/>
@@ -6352,6 +6373,7 @@
   <w:style w:type="paragraph" w:default="1" w:styleId="Normal">
     <w:name w:val="Normal"/>
     <w:qFormat/>
+    <w:rsid w:val="00CD0235"/>
   </w:style>
   <w:style w:type="character" w:default="1" w:styleId="DefaultParagraphFont">
     <w:name w:val="Default Paragraph Font"/>

</xml_diff>